<commit_message>
ubah tampilan pemetaan mutu lagi
</commit_message>
<xml_diff>
--- a/Lampiran L-2 Contoh Pengisian Tabel SPMI.docx
+++ b/Lampiran L-2 Contoh Pengisian Tabel SPMI.docx
@@ -135,17 +135,8 @@
           <w:rFonts w:ascii="Times New Roman" w:hAnsi="Times New Roman" w:cs="Times New Roman"/>
           <w:b/>
         </w:rPr>
-        <w:t xml:space="preserve"> </w:t>
+        <w:t xml:space="preserve"> Mutu</w:t>
       </w:r>
-      <w:proofErr w:type="spellStart"/>
-      <w:r>
-        <w:rPr>
-          <w:rFonts w:ascii="Times New Roman" w:hAnsi="Times New Roman" w:cs="Times New Roman"/>
-          <w:b/>
-        </w:rPr>
-        <w:t>Mutu</w:t>
-      </w:r>
-      <w:proofErr w:type="spellEnd"/>
     </w:p>
     <w:tbl>
       <w:tblPr>
@@ -157,12 +148,12 @@
       <w:tblGrid>
         <w:gridCol w:w="1278"/>
         <w:gridCol w:w="1651"/>
-        <w:gridCol w:w="2676"/>
+        <w:gridCol w:w="2587"/>
         <w:gridCol w:w="2267"/>
         <w:gridCol w:w="1970"/>
         <w:gridCol w:w="1405"/>
-        <w:gridCol w:w="1712"/>
-        <w:gridCol w:w="1784"/>
+        <w:gridCol w:w="1731"/>
+        <w:gridCol w:w="1854"/>
       </w:tblGrid>
       <w:tr>
         <w:tc>
@@ -243,33 +234,8 @@
                 <w:rFonts w:ascii="Times New Roman" w:hAnsi="Times New Roman" w:cs="Times New Roman"/>
                 <w:b/>
               </w:rPr>
-              <w:t xml:space="preserve"> </w:t>
-            </w:r>
-            <w:proofErr w:type="spellStart"/>
-            <w:r>
-              <w:rPr>
-                <w:rFonts w:ascii="Times New Roman" w:hAnsi="Times New Roman" w:cs="Times New Roman"/>
-                <w:b/>
-              </w:rPr>
-              <w:t>Saat</w:t>
-            </w:r>
-            <w:proofErr w:type="spellEnd"/>
-            <w:r>
-              <w:rPr>
-                <w:rFonts w:ascii="Times New Roman" w:hAnsi="Times New Roman" w:cs="Times New Roman"/>
-                <w:b/>
-              </w:rPr>
-              <w:t xml:space="preserve"> </w:t>
-            </w:r>
-            <w:proofErr w:type="spellStart"/>
-            <w:r>
-              <w:rPr>
-                <w:rFonts w:ascii="Times New Roman" w:hAnsi="Times New Roman" w:cs="Times New Roman"/>
-                <w:b/>
-              </w:rPr>
-              <w:t>Ini</w:t>
-            </w:r>
-            <w:proofErr w:type="spellEnd"/>
+              <w:t xml:space="preserve"> Saat Ini</w:t>
+            </w:r>
           </w:p>
         </w:tc>
         <w:tc>
@@ -352,21 +318,12 @@
                 <w:b/>
               </w:rPr>
             </w:pPr>
-            <w:proofErr w:type="spellStart"/>
             <w:r>
               <w:rPr>
                 <w:rFonts w:ascii="Times New Roman" w:hAnsi="Times New Roman" w:cs="Times New Roman"/>
                 <w:b/>
               </w:rPr>
-              <w:t>Akar</w:t>
-            </w:r>
-            <w:proofErr w:type="spellEnd"/>
-            <w:r>
-              <w:rPr>
-                <w:rFonts w:ascii="Times New Roman" w:hAnsi="Times New Roman" w:cs="Times New Roman"/>
-                <w:b/>
-              </w:rPr>
-              <w:t xml:space="preserve"> </w:t>
+              <w:t xml:space="preserve">Akar </w:t>
             </w:r>
             <w:proofErr w:type="spellStart"/>
             <w:r>
@@ -1975,11 +1932,7 @@
           <w:p>
             <w:pPr>
               <w:pStyle w:val="Default"/>
-              <w:numPr>
-                <w:ilvl w:val="0"/>
-                <w:numId w:val="21"/>
-              </w:numPr>
-              <w:ind w:left="252" w:hanging="184"/>
+              <w:ind w:left="68"/>
               <w:rPr>
                 <w:rFonts w:ascii="Times New Roman" w:hAnsi="Times New Roman" w:cs="Times New Roman"/>
                 <w:sz w:val="20"/>
@@ -2109,34 +2062,20 @@
           <w:p>
             <w:pPr>
               <w:pStyle w:val="Default"/>
-              <w:numPr>
-                <w:ilvl w:val="0"/>
-                <w:numId w:val="21"/>
-              </w:numPr>
-              <w:ind w:left="252" w:hanging="184"/>
-              <w:rPr>
-                <w:rFonts w:ascii="Times New Roman" w:hAnsi="Times New Roman" w:cs="Times New Roman"/>
-                <w:sz w:val="20"/>
-                <w:szCs w:val="20"/>
-              </w:rPr>
-            </w:pPr>
-            <w:proofErr w:type="spellStart"/>
-            <w:r>
-              <w:rPr>
-                <w:rFonts w:ascii="Times New Roman" w:hAnsi="Times New Roman" w:cs="Times New Roman"/>
-                <w:sz w:val="20"/>
-                <w:szCs w:val="20"/>
-              </w:rPr>
-              <w:t>Pemahaman</w:t>
-            </w:r>
-            <w:proofErr w:type="spellEnd"/>
-            <w:r>
-              <w:rPr>
-                <w:rFonts w:ascii="Times New Roman" w:hAnsi="Times New Roman" w:cs="Times New Roman"/>
-                <w:sz w:val="20"/>
-                <w:szCs w:val="20"/>
-              </w:rPr>
-              <w:t xml:space="preserve"> gur</w:t>
+              <w:ind w:left="68"/>
+              <w:rPr>
+                <w:rFonts w:ascii="Times New Roman" w:hAnsi="Times New Roman" w:cs="Times New Roman"/>
+                <w:sz w:val="20"/>
+                <w:szCs w:val="20"/>
+              </w:rPr>
+            </w:pPr>
+            <w:r>
+              <w:rPr>
+                <w:rFonts w:ascii="Times New Roman" w:hAnsi="Times New Roman" w:cs="Times New Roman"/>
+                <w:sz w:val="20"/>
+                <w:szCs w:val="20"/>
+              </w:rPr>
+              <w:t>Pemahaman gur</w:t>
             </w:r>
             <w:r>
               <w:rPr>
@@ -2286,34 +2225,20 @@
           <w:p>
             <w:pPr>
               <w:pStyle w:val="Default"/>
-              <w:numPr>
-                <w:ilvl w:val="0"/>
-                <w:numId w:val="21"/>
-              </w:numPr>
-              <w:ind w:left="252" w:hanging="184"/>
-              <w:rPr>
-                <w:rFonts w:ascii="Times New Roman" w:hAnsi="Times New Roman" w:cs="Times New Roman"/>
-                <w:sz w:val="20"/>
-                <w:szCs w:val="20"/>
-              </w:rPr>
-            </w:pPr>
-            <w:proofErr w:type="spellStart"/>
-            <w:r>
-              <w:rPr>
-                <w:rFonts w:ascii="Times New Roman" w:hAnsi="Times New Roman" w:cs="Times New Roman"/>
-                <w:sz w:val="20"/>
-                <w:szCs w:val="20"/>
-              </w:rPr>
-              <w:t>Visi</w:t>
-            </w:r>
-            <w:proofErr w:type="spellEnd"/>
-            <w:r>
-              <w:rPr>
-                <w:rFonts w:ascii="Times New Roman" w:hAnsi="Times New Roman" w:cs="Times New Roman"/>
-                <w:sz w:val="20"/>
-                <w:szCs w:val="20"/>
-              </w:rPr>
-              <w:t xml:space="preserve">, </w:t>
+              <w:ind w:left="68"/>
+              <w:rPr>
+                <w:rFonts w:ascii="Times New Roman" w:hAnsi="Times New Roman" w:cs="Times New Roman"/>
+                <w:sz w:val="20"/>
+                <w:szCs w:val="20"/>
+              </w:rPr>
+            </w:pPr>
+            <w:r>
+              <w:rPr>
+                <w:rFonts w:ascii="Times New Roman" w:hAnsi="Times New Roman" w:cs="Times New Roman"/>
+                <w:sz w:val="20"/>
+                <w:szCs w:val="20"/>
+              </w:rPr>
+              <w:t xml:space="preserve">Visi, </w:t>
             </w:r>
             <w:proofErr w:type="spellStart"/>
             <w:r>
@@ -2484,12 +2409,7 @@
           </w:tcPr>
           <w:p>
             <w:pPr>
-              <w:pStyle w:val="ListParagraph"/>
-              <w:numPr>
-                <w:ilvl w:val="0"/>
-                <w:numId w:val="21"/>
-              </w:numPr>
-              <w:ind w:left="162" w:hanging="162"/>
+              <w:ind w:left="360"/>
               <w:rPr>
                 <w:rFonts w:ascii="Times New Roman" w:hAnsi="Times New Roman" w:cs="Times New Roman"/>
                 <w:sz w:val="20"/>
@@ -2636,12 +2556,7 @@
           </w:p>
           <w:p>
             <w:pPr>
-              <w:pStyle w:val="ListParagraph"/>
-              <w:numPr>
-                <w:ilvl w:val="0"/>
-                <w:numId w:val="21"/>
-              </w:numPr>
-              <w:ind w:left="162" w:hanging="162"/>
+              <w:ind w:left="360"/>
               <w:rPr>
                 <w:rFonts w:ascii="Times New Roman" w:hAnsi="Times New Roman" w:cs="Times New Roman"/>
                 <w:sz w:val="20"/>
@@ -2806,12 +2721,7 @@
           </w:p>
           <w:p>
             <w:pPr>
-              <w:pStyle w:val="ListParagraph"/>
-              <w:numPr>
-                <w:ilvl w:val="0"/>
-                <w:numId w:val="21"/>
-              </w:numPr>
-              <w:ind w:left="162" w:hanging="162"/>
+              <w:ind w:left="360"/>
               <w:rPr>
                 <w:rFonts w:ascii="Times New Roman" w:hAnsi="Times New Roman" w:cs="Times New Roman"/>
                 <w:sz w:val="20"/>
@@ -3073,7 +2983,16 @@
                 <w:sz w:val="20"/>
                 <w:szCs w:val="20"/>
               </w:rPr>
-              <w:t>dikembangkan</w:t>
+              <w:t>dikembangka</w:t>
+            </w:r>
+            <w:r>
+              <w:rPr>
+                <w:rFonts w:ascii="Times New Roman" w:hAnsi="Times New Roman" w:cs="Times New Roman"/>
+                <w:sz w:val="20"/>
+                <w:szCs w:val="20"/>
+              </w:rPr>
+              <w:lastRenderedPageBreak/>
+              <w:t>n</w:t>
             </w:r>
             <w:proofErr w:type="spellEnd"/>
             <w:r>
@@ -3109,7 +3028,6 @@
                 <w:sz w:val="20"/>
                 <w:szCs w:val="20"/>
               </w:rPr>
-              <w:lastRenderedPageBreak/>
               <w:t>prosedur</w:t>
             </w:r>
             <w:proofErr w:type="spellEnd"/>
@@ -3298,6 +3216,7 @@
                 <w:sz w:val="20"/>
                 <w:szCs w:val="20"/>
               </w:rPr>
+              <w:lastRenderedPageBreak/>
               <w:t>kerangka</w:t>
             </w:r>
             <w:proofErr w:type="spellEnd"/>
@@ -3343,16 +3262,7 @@
                 <w:sz w:val="20"/>
                 <w:szCs w:val="20"/>
               </w:rPr>
-              <w:t xml:space="preserve"> </w:t>
-            </w:r>
-            <w:r>
-              <w:rPr>
-                <w:rFonts w:ascii="Times New Roman" w:hAnsi="Times New Roman" w:cs="Times New Roman"/>
-                <w:sz w:val="20"/>
-                <w:szCs w:val="20"/>
-              </w:rPr>
-              <w:lastRenderedPageBreak/>
-              <w:t>(6.94)</w:t>
+              <w:t xml:space="preserve"> (6.94)</w:t>
             </w:r>
           </w:p>
           <w:p>
@@ -3763,6 +3673,7 @@
                 <w:sz w:val="20"/>
                 <w:szCs w:val="20"/>
               </w:rPr>
+              <w:lastRenderedPageBreak/>
               <w:t xml:space="preserve">2.2.2. </w:t>
             </w:r>
             <w:proofErr w:type="spellStart"/>
@@ -3790,7 +3701,6 @@
                 <w:sz w:val="20"/>
                 <w:szCs w:val="20"/>
               </w:rPr>
-              <w:lastRenderedPageBreak/>
               <w:t>kerangka</w:t>
             </w:r>
             <w:proofErr w:type="spellEnd"/>
@@ -4131,6 +4041,7 @@
           </w:tcPr>
           <w:p>
             <w:pPr>
+              <w:ind w:left="360"/>
               <w:jc w:val="center"/>
               <w:rPr>
                 <w:rFonts w:ascii="Times New Roman" w:hAnsi="Times New Roman" w:cs="Times New Roman"/>
@@ -5586,12 +5497,7 @@
           </w:tcPr>
           <w:p>
             <w:pPr>
-              <w:pStyle w:val="ListParagraph"/>
-              <w:numPr>
-                <w:ilvl w:val="0"/>
-                <w:numId w:val="19"/>
-              </w:numPr>
-              <w:ind w:left="196" w:hanging="196"/>
+              <w:ind w:left="360"/>
               <w:rPr>
                 <w:rFonts w:ascii="Times New Roman" w:hAnsi="Times New Roman" w:cs="Times New Roman"/>
                 <w:sz w:val="20"/>
@@ -5703,126 +5609,131 @@
           </w:p>
           <w:p>
             <w:pPr>
+              <w:ind w:left="360"/>
+              <w:rPr>
+                <w:rFonts w:ascii="Times New Roman" w:hAnsi="Times New Roman" w:cs="Times New Roman"/>
+                <w:sz w:val="20"/>
+                <w:szCs w:val="20"/>
+              </w:rPr>
+            </w:pPr>
+            <w:proofErr w:type="spellStart"/>
+            <w:r>
+              <w:rPr>
+                <w:rFonts w:ascii="Times New Roman" w:hAnsi="Times New Roman" w:cs="Times New Roman"/>
+                <w:sz w:val="20"/>
+                <w:szCs w:val="20"/>
+              </w:rPr>
+              <w:t>Pendidik</w:t>
+            </w:r>
+            <w:proofErr w:type="spellEnd"/>
+            <w:r>
+              <w:rPr>
+                <w:rFonts w:ascii="Times New Roman" w:hAnsi="Times New Roman" w:cs="Times New Roman"/>
+                <w:sz w:val="20"/>
+                <w:szCs w:val="20"/>
+              </w:rPr>
+              <w:t xml:space="preserve"> </w:t>
+            </w:r>
+            <w:proofErr w:type="spellStart"/>
+            <w:r>
+              <w:rPr>
+                <w:rFonts w:ascii="Times New Roman" w:hAnsi="Times New Roman" w:cs="Times New Roman"/>
+                <w:sz w:val="20"/>
+                <w:szCs w:val="20"/>
+              </w:rPr>
+              <w:t>tidak</w:t>
+            </w:r>
+            <w:proofErr w:type="spellEnd"/>
+            <w:r>
+              <w:rPr>
+                <w:rFonts w:ascii="Times New Roman" w:hAnsi="Times New Roman" w:cs="Times New Roman"/>
+                <w:sz w:val="20"/>
+                <w:szCs w:val="20"/>
+              </w:rPr>
+              <w:t xml:space="preserve"> </w:t>
+            </w:r>
+            <w:proofErr w:type="spellStart"/>
+            <w:r>
+              <w:rPr>
+                <w:rFonts w:ascii="Times New Roman" w:hAnsi="Times New Roman" w:cs="Times New Roman"/>
+                <w:sz w:val="20"/>
+                <w:szCs w:val="20"/>
+              </w:rPr>
+              <w:t>menyusun</w:t>
+            </w:r>
+            <w:proofErr w:type="spellEnd"/>
+            <w:r>
+              <w:rPr>
+                <w:rFonts w:ascii="Times New Roman" w:hAnsi="Times New Roman" w:cs="Times New Roman"/>
+                <w:sz w:val="20"/>
+                <w:szCs w:val="20"/>
+              </w:rPr>
+              <w:t xml:space="preserve"> </w:t>
+            </w:r>
+            <w:proofErr w:type="spellStart"/>
+            <w:r>
+              <w:rPr>
+                <w:rFonts w:ascii="Times New Roman" w:hAnsi="Times New Roman" w:cs="Times New Roman"/>
+                <w:sz w:val="20"/>
+                <w:szCs w:val="20"/>
+              </w:rPr>
+              <w:t>sendiri</w:t>
+            </w:r>
+            <w:proofErr w:type="spellEnd"/>
+            <w:r>
+              <w:rPr>
+                <w:rFonts w:ascii="Times New Roman" w:hAnsi="Times New Roman" w:cs="Times New Roman"/>
+                <w:sz w:val="20"/>
+                <w:szCs w:val="20"/>
+              </w:rPr>
+              <w:t xml:space="preserve"> </w:t>
+            </w:r>
+            <w:proofErr w:type="spellStart"/>
+            <w:r>
+              <w:rPr>
+                <w:rFonts w:ascii="Times New Roman" w:hAnsi="Times New Roman" w:cs="Times New Roman"/>
+                <w:sz w:val="20"/>
+                <w:szCs w:val="20"/>
+              </w:rPr>
+              <w:t>rencana</w:t>
+            </w:r>
+            <w:proofErr w:type="spellEnd"/>
+            <w:r>
+              <w:rPr>
+                <w:rFonts w:ascii="Times New Roman" w:hAnsi="Times New Roman" w:cs="Times New Roman"/>
+                <w:sz w:val="20"/>
+                <w:szCs w:val="20"/>
+              </w:rPr>
+              <w:t xml:space="preserve"> </w:t>
+            </w:r>
+            <w:proofErr w:type="spellStart"/>
+            <w:r>
+              <w:rPr>
+                <w:rFonts w:ascii="Times New Roman" w:hAnsi="Times New Roman" w:cs="Times New Roman"/>
+                <w:sz w:val="20"/>
+                <w:szCs w:val="20"/>
+              </w:rPr>
+              <w:t>pembelajaran</w:t>
+            </w:r>
+            <w:proofErr w:type="spellEnd"/>
+            <w:r>
+              <w:rPr>
+                <w:rFonts w:ascii="Times New Roman" w:hAnsi="Times New Roman" w:cs="Times New Roman"/>
+                <w:sz w:val="20"/>
+                <w:szCs w:val="20"/>
+              </w:rPr>
+              <w:t>.</w:t>
+            </w:r>
+          </w:p>
+          <w:p>
+            <w:pPr>
               <w:pStyle w:val="ListParagraph"/>
-              <w:numPr>
-                <w:ilvl w:val="0"/>
-                <w:numId w:val="19"/>
-              </w:numPr>
-              <w:ind w:left="196" w:hanging="196"/>
-              <w:rPr>
-                <w:rFonts w:ascii="Times New Roman" w:hAnsi="Times New Roman" w:cs="Times New Roman"/>
-                <w:sz w:val="20"/>
-                <w:szCs w:val="20"/>
-              </w:rPr>
-            </w:pPr>
-            <w:proofErr w:type="spellStart"/>
-            <w:r>
-              <w:rPr>
-                <w:rFonts w:ascii="Times New Roman" w:hAnsi="Times New Roman" w:cs="Times New Roman"/>
-                <w:sz w:val="20"/>
-                <w:szCs w:val="20"/>
-              </w:rPr>
-              <w:t>Pendidik</w:t>
-            </w:r>
-            <w:proofErr w:type="spellEnd"/>
-            <w:r>
-              <w:rPr>
-                <w:rFonts w:ascii="Times New Roman" w:hAnsi="Times New Roman" w:cs="Times New Roman"/>
-                <w:sz w:val="20"/>
-                <w:szCs w:val="20"/>
-              </w:rPr>
-              <w:t xml:space="preserve"> </w:t>
-            </w:r>
-            <w:proofErr w:type="spellStart"/>
-            <w:r>
-              <w:rPr>
-                <w:rFonts w:ascii="Times New Roman" w:hAnsi="Times New Roman" w:cs="Times New Roman"/>
-                <w:sz w:val="20"/>
-                <w:szCs w:val="20"/>
-              </w:rPr>
-              <w:t>tidak</w:t>
-            </w:r>
-            <w:proofErr w:type="spellEnd"/>
-            <w:r>
-              <w:rPr>
-                <w:rFonts w:ascii="Times New Roman" w:hAnsi="Times New Roman" w:cs="Times New Roman"/>
-                <w:sz w:val="20"/>
-                <w:szCs w:val="20"/>
-              </w:rPr>
-              <w:t xml:space="preserve"> </w:t>
-            </w:r>
-            <w:proofErr w:type="spellStart"/>
-            <w:r>
-              <w:rPr>
-                <w:rFonts w:ascii="Times New Roman" w:hAnsi="Times New Roman" w:cs="Times New Roman"/>
-                <w:sz w:val="20"/>
-                <w:szCs w:val="20"/>
-              </w:rPr>
-              <w:t>menyusun</w:t>
-            </w:r>
-            <w:proofErr w:type="spellEnd"/>
-            <w:r>
-              <w:rPr>
-                <w:rFonts w:ascii="Times New Roman" w:hAnsi="Times New Roman" w:cs="Times New Roman"/>
-                <w:sz w:val="20"/>
-                <w:szCs w:val="20"/>
-              </w:rPr>
-              <w:t xml:space="preserve"> </w:t>
-            </w:r>
-            <w:proofErr w:type="spellStart"/>
-            <w:r>
-              <w:rPr>
-                <w:rFonts w:ascii="Times New Roman" w:hAnsi="Times New Roman" w:cs="Times New Roman"/>
-                <w:sz w:val="20"/>
-                <w:szCs w:val="20"/>
-              </w:rPr>
-              <w:t>sendiri</w:t>
-            </w:r>
-            <w:proofErr w:type="spellEnd"/>
-            <w:r>
-              <w:rPr>
-                <w:rFonts w:ascii="Times New Roman" w:hAnsi="Times New Roman" w:cs="Times New Roman"/>
-                <w:sz w:val="20"/>
-                <w:szCs w:val="20"/>
-              </w:rPr>
-              <w:t xml:space="preserve"> </w:t>
-            </w:r>
-            <w:proofErr w:type="spellStart"/>
-            <w:r>
-              <w:rPr>
-                <w:rFonts w:ascii="Times New Roman" w:hAnsi="Times New Roman" w:cs="Times New Roman"/>
-                <w:sz w:val="20"/>
-                <w:szCs w:val="20"/>
-              </w:rPr>
-              <w:t>rencana</w:t>
-            </w:r>
-            <w:proofErr w:type="spellEnd"/>
-            <w:r>
-              <w:rPr>
-                <w:rFonts w:ascii="Times New Roman" w:hAnsi="Times New Roman" w:cs="Times New Roman"/>
-                <w:sz w:val="20"/>
-                <w:szCs w:val="20"/>
-              </w:rPr>
-              <w:t xml:space="preserve"> </w:t>
-            </w:r>
-            <w:proofErr w:type="spellStart"/>
-            <w:r>
-              <w:rPr>
-                <w:rFonts w:ascii="Times New Roman" w:hAnsi="Times New Roman" w:cs="Times New Roman"/>
-                <w:sz w:val="20"/>
-                <w:szCs w:val="20"/>
-              </w:rPr>
-              <w:t>pembelajaran</w:t>
-            </w:r>
-            <w:proofErr w:type="spellEnd"/>
-            <w:r>
-              <w:rPr>
-                <w:rFonts w:ascii="Times New Roman" w:hAnsi="Times New Roman" w:cs="Times New Roman"/>
-                <w:sz w:val="20"/>
-                <w:szCs w:val="20"/>
-              </w:rPr>
-              <w:t>.</w:t>
-            </w:r>
+              <w:rPr>
+                <w:rFonts w:ascii="Times New Roman" w:hAnsi="Times New Roman" w:cs="Times New Roman"/>
+                <w:sz w:val="20"/>
+                <w:szCs w:val="20"/>
+              </w:rPr>
+            </w:pPr>
           </w:p>
           <w:p>
             <w:pPr>
@@ -5856,22 +5767,7 @@
           </w:p>
           <w:p>
             <w:pPr>
-              <w:pStyle w:val="ListParagraph"/>
-              <w:rPr>
-                <w:rFonts w:ascii="Times New Roman" w:hAnsi="Times New Roman" w:cs="Times New Roman"/>
-                <w:sz w:val="20"/>
-                <w:szCs w:val="20"/>
-              </w:rPr>
-            </w:pPr>
-          </w:p>
-          <w:p>
-            <w:pPr>
-              <w:pStyle w:val="ListParagraph"/>
-              <w:numPr>
-                <w:ilvl w:val="0"/>
-                <w:numId w:val="19"/>
-              </w:numPr>
-              <w:ind w:left="196" w:hanging="196"/>
+              <w:ind w:left="360"/>
               <w:rPr>
                 <w:rFonts w:ascii="Times New Roman" w:hAnsi="Times New Roman" w:cs="Times New Roman"/>
                 <w:sz w:val="20"/>
@@ -6005,12 +5901,7 @@
           </w:tcPr>
           <w:p>
             <w:pPr>
-              <w:pStyle w:val="ListParagraph"/>
-              <w:numPr>
-                <w:ilvl w:val="0"/>
-                <w:numId w:val="19"/>
-              </w:numPr>
-              <w:ind w:left="162" w:hanging="162"/>
+              <w:ind w:left="360"/>
               <w:rPr>
                 <w:rFonts w:ascii="Times New Roman" w:hAnsi="Times New Roman" w:cs="Times New Roman"/>
                 <w:sz w:val="20"/>
@@ -6129,207 +6020,197 @@
           </w:p>
           <w:p>
             <w:pPr>
+              <w:ind w:left="360"/>
+              <w:rPr>
+                <w:rFonts w:ascii="Times New Roman" w:hAnsi="Times New Roman" w:cs="Times New Roman"/>
+                <w:sz w:val="20"/>
+                <w:szCs w:val="20"/>
+              </w:rPr>
+            </w:pPr>
+            <w:proofErr w:type="spellStart"/>
+            <w:r>
+              <w:rPr>
+                <w:rFonts w:ascii="Times New Roman" w:hAnsi="Times New Roman" w:cs="Times New Roman"/>
+                <w:sz w:val="20"/>
+                <w:szCs w:val="20"/>
+              </w:rPr>
+              <w:t>P</w:t>
+            </w:r>
+            <w:r>
+              <w:rPr>
+                <w:rFonts w:ascii="Times New Roman" w:hAnsi="Times New Roman" w:cs="Times New Roman"/>
+                <w:sz w:val="20"/>
+                <w:szCs w:val="20"/>
+              </w:rPr>
+              <w:t>erlu</w:t>
+            </w:r>
+            <w:proofErr w:type="spellEnd"/>
+            <w:r>
+              <w:rPr>
+                <w:rFonts w:ascii="Times New Roman" w:hAnsi="Times New Roman" w:cs="Times New Roman"/>
+                <w:sz w:val="20"/>
+                <w:szCs w:val="20"/>
+              </w:rPr>
+              <w:t xml:space="preserve"> </w:t>
+            </w:r>
+            <w:proofErr w:type="spellStart"/>
+            <w:r>
+              <w:rPr>
+                <w:rFonts w:ascii="Times New Roman" w:hAnsi="Times New Roman" w:cs="Times New Roman"/>
+                <w:sz w:val="20"/>
+                <w:szCs w:val="20"/>
+              </w:rPr>
+              <w:t>meningkatkan</w:t>
+            </w:r>
+            <w:proofErr w:type="spellEnd"/>
+            <w:r>
+              <w:rPr>
+                <w:rFonts w:ascii="Times New Roman" w:hAnsi="Times New Roman" w:cs="Times New Roman"/>
+                <w:sz w:val="20"/>
+                <w:szCs w:val="20"/>
+              </w:rPr>
+              <w:t xml:space="preserve"> </w:t>
+            </w:r>
+            <w:proofErr w:type="spellStart"/>
+            <w:r>
+              <w:rPr>
+                <w:rFonts w:ascii="Times New Roman" w:hAnsi="Times New Roman" w:cs="Times New Roman"/>
+                <w:sz w:val="20"/>
+                <w:szCs w:val="20"/>
+              </w:rPr>
+              <w:t>kemampuan</w:t>
+            </w:r>
+            <w:proofErr w:type="spellEnd"/>
+            <w:r>
+              <w:rPr>
+                <w:rFonts w:ascii="Times New Roman" w:hAnsi="Times New Roman" w:cs="Times New Roman"/>
+                <w:sz w:val="20"/>
+                <w:szCs w:val="20"/>
+              </w:rPr>
+              <w:t xml:space="preserve"> </w:t>
+            </w:r>
+            <w:proofErr w:type="spellStart"/>
+            <w:r>
+              <w:rPr>
+                <w:rFonts w:ascii="Times New Roman" w:hAnsi="Times New Roman" w:cs="Times New Roman"/>
+                <w:sz w:val="20"/>
+                <w:szCs w:val="20"/>
+              </w:rPr>
+              <w:t>pendidik</w:t>
+            </w:r>
+            <w:proofErr w:type="spellEnd"/>
+            <w:r>
+              <w:rPr>
+                <w:rFonts w:ascii="Times New Roman" w:hAnsi="Times New Roman" w:cs="Times New Roman"/>
+                <w:sz w:val="20"/>
+                <w:szCs w:val="20"/>
+              </w:rPr>
+              <w:t xml:space="preserve"> </w:t>
+            </w:r>
+            <w:r>
+              <w:rPr>
+                <w:rFonts w:ascii="Times New Roman" w:hAnsi="Times New Roman" w:cs="Times New Roman"/>
+                <w:sz w:val="20"/>
+                <w:szCs w:val="20"/>
+              </w:rPr>
+              <w:t xml:space="preserve"> </w:t>
+            </w:r>
+            <w:proofErr w:type="spellStart"/>
+            <w:r>
+              <w:rPr>
+                <w:rFonts w:ascii="Times New Roman" w:hAnsi="Times New Roman" w:cs="Times New Roman"/>
+                <w:sz w:val="20"/>
+                <w:szCs w:val="20"/>
+              </w:rPr>
+              <w:t>dalam</w:t>
+            </w:r>
+            <w:proofErr w:type="spellEnd"/>
+            <w:r>
+              <w:rPr>
+                <w:rFonts w:ascii="Times New Roman" w:hAnsi="Times New Roman" w:cs="Times New Roman"/>
+                <w:sz w:val="20"/>
+                <w:szCs w:val="20"/>
+              </w:rPr>
+              <w:t xml:space="preserve"> </w:t>
+            </w:r>
+            <w:proofErr w:type="spellStart"/>
+            <w:r>
+              <w:rPr>
+                <w:rFonts w:ascii="Times New Roman" w:hAnsi="Times New Roman" w:cs="Times New Roman"/>
+                <w:sz w:val="20"/>
+                <w:szCs w:val="20"/>
+              </w:rPr>
+              <w:t>menyusun</w:t>
+            </w:r>
+            <w:proofErr w:type="spellEnd"/>
+            <w:r>
+              <w:rPr>
+                <w:rFonts w:ascii="Times New Roman" w:hAnsi="Times New Roman" w:cs="Times New Roman"/>
+                <w:sz w:val="20"/>
+                <w:szCs w:val="20"/>
+              </w:rPr>
+              <w:t xml:space="preserve"> </w:t>
+            </w:r>
+            <w:proofErr w:type="spellStart"/>
+            <w:r>
+              <w:rPr>
+                <w:rFonts w:ascii="Times New Roman" w:hAnsi="Times New Roman" w:cs="Times New Roman"/>
+                <w:sz w:val="20"/>
+                <w:szCs w:val="20"/>
+              </w:rPr>
+              <w:t>sendiri</w:t>
+            </w:r>
+            <w:proofErr w:type="spellEnd"/>
+            <w:r>
+              <w:rPr>
+                <w:rFonts w:ascii="Times New Roman" w:hAnsi="Times New Roman" w:cs="Times New Roman"/>
+                <w:sz w:val="20"/>
+                <w:szCs w:val="20"/>
+              </w:rPr>
+              <w:t xml:space="preserve"> </w:t>
+            </w:r>
+            <w:proofErr w:type="spellStart"/>
+            <w:r>
+              <w:rPr>
+                <w:rFonts w:ascii="Times New Roman" w:hAnsi="Times New Roman" w:cs="Times New Roman"/>
+                <w:sz w:val="20"/>
+                <w:szCs w:val="20"/>
+              </w:rPr>
+              <w:t>rencana</w:t>
+            </w:r>
+            <w:proofErr w:type="spellEnd"/>
+            <w:r>
+              <w:rPr>
+                <w:rFonts w:ascii="Times New Roman" w:hAnsi="Times New Roman" w:cs="Times New Roman"/>
+                <w:sz w:val="20"/>
+                <w:szCs w:val="20"/>
+              </w:rPr>
+              <w:t xml:space="preserve"> </w:t>
+            </w:r>
+            <w:proofErr w:type="spellStart"/>
+            <w:r>
+              <w:rPr>
+                <w:rFonts w:ascii="Times New Roman" w:hAnsi="Times New Roman" w:cs="Times New Roman"/>
+                <w:sz w:val="20"/>
+                <w:szCs w:val="20"/>
+              </w:rPr>
+              <w:t>pembelajaran</w:t>
+            </w:r>
+            <w:proofErr w:type="spellEnd"/>
+          </w:p>
+          <w:p>
+            <w:pPr>
               <w:pStyle w:val="ListParagraph"/>
-              <w:numPr>
-                <w:ilvl w:val="0"/>
-                <w:numId w:val="19"/>
-              </w:numPr>
-              <w:ind w:left="162" w:hanging="162"/>
-              <w:rPr>
-                <w:rFonts w:ascii="Times New Roman" w:hAnsi="Times New Roman" w:cs="Times New Roman"/>
-                <w:sz w:val="20"/>
-                <w:szCs w:val="20"/>
-              </w:rPr>
-            </w:pPr>
-            <w:proofErr w:type="spellStart"/>
-            <w:r>
-              <w:rPr>
-                <w:rFonts w:ascii="Times New Roman" w:hAnsi="Times New Roman" w:cs="Times New Roman"/>
-                <w:sz w:val="20"/>
-                <w:szCs w:val="20"/>
-              </w:rPr>
-              <w:t>P</w:t>
-            </w:r>
-            <w:r>
-              <w:rPr>
-                <w:rFonts w:ascii="Times New Roman" w:hAnsi="Times New Roman" w:cs="Times New Roman"/>
-                <w:sz w:val="20"/>
-                <w:szCs w:val="20"/>
-              </w:rPr>
-              <w:t>erlu</w:t>
-            </w:r>
-            <w:proofErr w:type="spellEnd"/>
-            <w:r>
-              <w:rPr>
-                <w:rFonts w:ascii="Times New Roman" w:hAnsi="Times New Roman" w:cs="Times New Roman"/>
-                <w:sz w:val="20"/>
-                <w:szCs w:val="20"/>
-              </w:rPr>
-              <w:t xml:space="preserve"> </w:t>
-            </w:r>
-            <w:proofErr w:type="spellStart"/>
-            <w:r>
-              <w:rPr>
-                <w:rFonts w:ascii="Times New Roman" w:hAnsi="Times New Roman" w:cs="Times New Roman"/>
-                <w:sz w:val="20"/>
-                <w:szCs w:val="20"/>
-              </w:rPr>
-              <w:t>meningkatkan</w:t>
-            </w:r>
-            <w:proofErr w:type="spellEnd"/>
-            <w:r>
-              <w:rPr>
-                <w:rFonts w:ascii="Times New Roman" w:hAnsi="Times New Roman" w:cs="Times New Roman"/>
-                <w:sz w:val="20"/>
-                <w:szCs w:val="20"/>
-              </w:rPr>
-              <w:t xml:space="preserve"> </w:t>
-            </w:r>
-            <w:proofErr w:type="spellStart"/>
-            <w:r>
-              <w:rPr>
-                <w:rFonts w:ascii="Times New Roman" w:hAnsi="Times New Roman" w:cs="Times New Roman"/>
-                <w:sz w:val="20"/>
-                <w:szCs w:val="20"/>
-              </w:rPr>
-              <w:t>kemampuan</w:t>
-            </w:r>
-            <w:proofErr w:type="spellEnd"/>
-            <w:r>
-              <w:rPr>
-                <w:rFonts w:ascii="Times New Roman" w:hAnsi="Times New Roman" w:cs="Times New Roman"/>
-                <w:sz w:val="20"/>
-                <w:szCs w:val="20"/>
-              </w:rPr>
-              <w:t xml:space="preserve"> </w:t>
-            </w:r>
-            <w:proofErr w:type="spellStart"/>
-            <w:r>
-              <w:rPr>
-                <w:rFonts w:ascii="Times New Roman" w:hAnsi="Times New Roman" w:cs="Times New Roman"/>
-                <w:sz w:val="20"/>
-                <w:szCs w:val="20"/>
-              </w:rPr>
-              <w:t>pendidik</w:t>
-            </w:r>
-            <w:proofErr w:type="spellEnd"/>
-            <w:r>
-              <w:rPr>
-                <w:rFonts w:ascii="Times New Roman" w:hAnsi="Times New Roman" w:cs="Times New Roman"/>
-                <w:sz w:val="20"/>
-                <w:szCs w:val="20"/>
-              </w:rPr>
-              <w:t xml:space="preserve"> </w:t>
-            </w:r>
-            <w:r>
-              <w:rPr>
-                <w:rFonts w:ascii="Times New Roman" w:hAnsi="Times New Roman" w:cs="Times New Roman"/>
-                <w:sz w:val="20"/>
-                <w:szCs w:val="20"/>
-              </w:rPr>
-              <w:t xml:space="preserve"> </w:t>
-            </w:r>
-            <w:proofErr w:type="spellStart"/>
-            <w:r>
-              <w:rPr>
-                <w:rFonts w:ascii="Times New Roman" w:hAnsi="Times New Roman" w:cs="Times New Roman"/>
-                <w:sz w:val="20"/>
-                <w:szCs w:val="20"/>
-              </w:rPr>
-              <w:t>dalam</w:t>
-            </w:r>
-            <w:proofErr w:type="spellEnd"/>
-            <w:r>
-              <w:rPr>
-                <w:rFonts w:ascii="Times New Roman" w:hAnsi="Times New Roman" w:cs="Times New Roman"/>
-                <w:sz w:val="20"/>
-                <w:szCs w:val="20"/>
-              </w:rPr>
-              <w:t xml:space="preserve"> </w:t>
-            </w:r>
-            <w:proofErr w:type="spellStart"/>
-            <w:r>
-              <w:rPr>
-                <w:rFonts w:ascii="Times New Roman" w:hAnsi="Times New Roman" w:cs="Times New Roman"/>
-                <w:sz w:val="20"/>
-                <w:szCs w:val="20"/>
-              </w:rPr>
-              <w:t>menyusun</w:t>
-            </w:r>
-            <w:proofErr w:type="spellEnd"/>
-            <w:r>
-              <w:rPr>
-                <w:rFonts w:ascii="Times New Roman" w:hAnsi="Times New Roman" w:cs="Times New Roman"/>
-                <w:sz w:val="20"/>
-                <w:szCs w:val="20"/>
-              </w:rPr>
-              <w:t xml:space="preserve"> </w:t>
-            </w:r>
-            <w:proofErr w:type="spellStart"/>
-            <w:r>
-              <w:rPr>
-                <w:rFonts w:ascii="Times New Roman" w:hAnsi="Times New Roman" w:cs="Times New Roman"/>
-                <w:sz w:val="20"/>
-                <w:szCs w:val="20"/>
-              </w:rPr>
-              <w:t>sendiri</w:t>
-            </w:r>
-            <w:proofErr w:type="spellEnd"/>
-            <w:r>
-              <w:rPr>
-                <w:rFonts w:ascii="Times New Roman" w:hAnsi="Times New Roman" w:cs="Times New Roman"/>
-                <w:sz w:val="20"/>
-                <w:szCs w:val="20"/>
-              </w:rPr>
-              <w:t xml:space="preserve"> </w:t>
-            </w:r>
-            <w:proofErr w:type="spellStart"/>
-            <w:r>
-              <w:rPr>
-                <w:rFonts w:ascii="Times New Roman" w:hAnsi="Times New Roman" w:cs="Times New Roman"/>
-                <w:sz w:val="20"/>
-                <w:szCs w:val="20"/>
-              </w:rPr>
-              <w:t>rencana</w:t>
-            </w:r>
-            <w:proofErr w:type="spellEnd"/>
-            <w:r>
-              <w:rPr>
-                <w:rFonts w:ascii="Times New Roman" w:hAnsi="Times New Roman" w:cs="Times New Roman"/>
-                <w:sz w:val="20"/>
-                <w:szCs w:val="20"/>
-              </w:rPr>
-              <w:t xml:space="preserve"> </w:t>
-            </w:r>
-            <w:proofErr w:type="spellStart"/>
-            <w:r>
-              <w:rPr>
-                <w:rFonts w:ascii="Times New Roman" w:hAnsi="Times New Roman" w:cs="Times New Roman"/>
-                <w:sz w:val="20"/>
-                <w:szCs w:val="20"/>
-              </w:rPr>
-              <w:t>pembelajaran</w:t>
-            </w:r>
-            <w:proofErr w:type="spellEnd"/>
-          </w:p>
-          <w:p>
-            <w:pPr>
-              <w:pStyle w:val="ListParagraph"/>
-              <w:rPr>
-                <w:rFonts w:ascii="Times New Roman" w:hAnsi="Times New Roman" w:cs="Times New Roman"/>
-                <w:sz w:val="20"/>
-                <w:szCs w:val="20"/>
-              </w:rPr>
-            </w:pPr>
-          </w:p>
-          <w:p>
-            <w:pPr>
-              <w:pStyle w:val="ListParagraph"/>
-              <w:numPr>
-                <w:ilvl w:val="0"/>
-                <w:numId w:val="19"/>
-              </w:numPr>
-              <w:ind w:left="162" w:hanging="162"/>
+              <w:rPr>
+                <w:rFonts w:ascii="Times New Roman" w:hAnsi="Times New Roman" w:cs="Times New Roman"/>
+                <w:sz w:val="20"/>
+                <w:szCs w:val="20"/>
+              </w:rPr>
+            </w:pPr>
+          </w:p>
+          <w:p>
+            <w:pPr>
+              <w:ind w:left="360"/>
               <w:rPr>
                 <w:rFonts w:ascii="Times New Roman" w:hAnsi="Times New Roman" w:cs="Times New Roman"/>
                 <w:sz w:val="20"/>
@@ -7666,12 +7547,7 @@
           </w:tcPr>
           <w:p>
             <w:pPr>
-              <w:pStyle w:val="ListParagraph"/>
-              <w:numPr>
-                <w:ilvl w:val="0"/>
-                <w:numId w:val="9"/>
-              </w:numPr>
-              <w:ind w:left="215" w:hanging="198"/>
+              <w:ind w:left="360"/>
               <w:rPr>
                 <w:rFonts w:ascii="Times New Roman" w:hAnsi="Times New Roman" w:cs="Times New Roman"/>
                 <w:sz w:val="20"/>
@@ -7872,108 +7748,113 @@
           </w:p>
           <w:p>
             <w:pPr>
+              <w:ind w:left="360"/>
+              <w:rPr>
+                <w:rFonts w:ascii="Times New Roman" w:hAnsi="Times New Roman" w:cs="Times New Roman"/>
+                <w:sz w:val="20"/>
+                <w:szCs w:val="20"/>
+              </w:rPr>
+            </w:pPr>
+            <w:proofErr w:type="spellStart"/>
+            <w:r>
+              <w:rPr>
+                <w:rFonts w:ascii="Times New Roman" w:hAnsi="Times New Roman" w:cs="Times New Roman"/>
+                <w:sz w:val="20"/>
+                <w:szCs w:val="20"/>
+              </w:rPr>
+              <w:t>Pendidik</w:t>
+            </w:r>
+            <w:proofErr w:type="spellEnd"/>
+            <w:r>
+              <w:rPr>
+                <w:rFonts w:ascii="Times New Roman" w:hAnsi="Times New Roman" w:cs="Times New Roman"/>
+                <w:sz w:val="20"/>
+                <w:szCs w:val="20"/>
+              </w:rPr>
+              <w:t xml:space="preserve"> </w:t>
+            </w:r>
+            <w:proofErr w:type="spellStart"/>
+            <w:r>
+              <w:rPr>
+                <w:rFonts w:ascii="Times New Roman" w:hAnsi="Times New Roman" w:cs="Times New Roman"/>
+                <w:sz w:val="20"/>
+                <w:szCs w:val="20"/>
+              </w:rPr>
+              <w:t>belum</w:t>
+            </w:r>
+            <w:proofErr w:type="spellEnd"/>
+            <w:r>
+              <w:rPr>
+                <w:rFonts w:ascii="Times New Roman" w:hAnsi="Times New Roman" w:cs="Times New Roman"/>
+                <w:sz w:val="20"/>
+                <w:szCs w:val="20"/>
+              </w:rPr>
+              <w:t xml:space="preserve"> </w:t>
+            </w:r>
+            <w:proofErr w:type="spellStart"/>
+            <w:r>
+              <w:rPr>
+                <w:rFonts w:ascii="Times New Roman" w:hAnsi="Times New Roman" w:cs="Times New Roman"/>
+                <w:sz w:val="20"/>
+                <w:szCs w:val="20"/>
+              </w:rPr>
+              <w:t>paham</w:t>
+            </w:r>
+            <w:proofErr w:type="spellEnd"/>
+            <w:r>
+              <w:rPr>
+                <w:rFonts w:ascii="Times New Roman" w:hAnsi="Times New Roman" w:cs="Times New Roman"/>
+                <w:sz w:val="20"/>
+                <w:szCs w:val="20"/>
+              </w:rPr>
+              <w:t xml:space="preserve"> </w:t>
+            </w:r>
+            <w:proofErr w:type="spellStart"/>
+            <w:r>
+              <w:rPr>
+                <w:rFonts w:ascii="Times New Roman" w:hAnsi="Times New Roman" w:cs="Times New Roman"/>
+                <w:sz w:val="20"/>
+                <w:szCs w:val="20"/>
+              </w:rPr>
+              <w:t>mekanisme</w:t>
+            </w:r>
+            <w:proofErr w:type="spellEnd"/>
+            <w:r>
+              <w:rPr>
+                <w:rFonts w:ascii="Times New Roman" w:hAnsi="Times New Roman" w:cs="Times New Roman"/>
+                <w:sz w:val="20"/>
+                <w:szCs w:val="20"/>
+              </w:rPr>
+              <w:t xml:space="preserve"> </w:t>
+            </w:r>
+            <w:proofErr w:type="spellStart"/>
+            <w:r>
+              <w:rPr>
+                <w:rFonts w:ascii="Times New Roman" w:hAnsi="Times New Roman" w:cs="Times New Roman"/>
+                <w:sz w:val="20"/>
+                <w:szCs w:val="20"/>
+              </w:rPr>
+              <w:t>penyusunan</w:t>
+            </w:r>
+            <w:proofErr w:type="spellEnd"/>
+            <w:r>
+              <w:rPr>
+                <w:rFonts w:ascii="Times New Roman" w:hAnsi="Times New Roman" w:cs="Times New Roman"/>
+                <w:sz w:val="20"/>
+                <w:szCs w:val="20"/>
+              </w:rPr>
+              <w:t xml:space="preserve"> RPP</w:t>
+            </w:r>
+          </w:p>
+          <w:p>
+            <w:pPr>
               <w:pStyle w:val="ListParagraph"/>
-              <w:numPr>
-                <w:ilvl w:val="0"/>
-                <w:numId w:val="9"/>
-              </w:numPr>
-              <w:ind w:left="215" w:hanging="215"/>
-              <w:rPr>
-                <w:rFonts w:ascii="Times New Roman" w:hAnsi="Times New Roman" w:cs="Times New Roman"/>
-                <w:sz w:val="20"/>
-                <w:szCs w:val="20"/>
-              </w:rPr>
-            </w:pPr>
-            <w:proofErr w:type="spellStart"/>
-            <w:r>
-              <w:rPr>
-                <w:rFonts w:ascii="Times New Roman" w:hAnsi="Times New Roman" w:cs="Times New Roman"/>
-                <w:sz w:val="20"/>
-                <w:szCs w:val="20"/>
-              </w:rPr>
-              <w:t>Pendidik</w:t>
-            </w:r>
-            <w:proofErr w:type="spellEnd"/>
-            <w:r>
-              <w:rPr>
-                <w:rFonts w:ascii="Times New Roman" w:hAnsi="Times New Roman" w:cs="Times New Roman"/>
-                <w:sz w:val="20"/>
-                <w:szCs w:val="20"/>
-              </w:rPr>
-              <w:t xml:space="preserve"> </w:t>
-            </w:r>
-            <w:proofErr w:type="spellStart"/>
-            <w:r>
-              <w:rPr>
-                <w:rFonts w:ascii="Times New Roman" w:hAnsi="Times New Roman" w:cs="Times New Roman"/>
-                <w:sz w:val="20"/>
-                <w:szCs w:val="20"/>
-              </w:rPr>
-              <w:t>belum</w:t>
-            </w:r>
-            <w:proofErr w:type="spellEnd"/>
-            <w:r>
-              <w:rPr>
-                <w:rFonts w:ascii="Times New Roman" w:hAnsi="Times New Roman" w:cs="Times New Roman"/>
-                <w:sz w:val="20"/>
-                <w:szCs w:val="20"/>
-              </w:rPr>
-              <w:t xml:space="preserve"> </w:t>
-            </w:r>
-            <w:proofErr w:type="spellStart"/>
-            <w:r>
-              <w:rPr>
-                <w:rFonts w:ascii="Times New Roman" w:hAnsi="Times New Roman" w:cs="Times New Roman"/>
-                <w:sz w:val="20"/>
-                <w:szCs w:val="20"/>
-              </w:rPr>
-              <w:t>paham</w:t>
-            </w:r>
-            <w:proofErr w:type="spellEnd"/>
-            <w:r>
-              <w:rPr>
-                <w:rFonts w:ascii="Times New Roman" w:hAnsi="Times New Roman" w:cs="Times New Roman"/>
-                <w:sz w:val="20"/>
-                <w:szCs w:val="20"/>
-              </w:rPr>
-              <w:t xml:space="preserve"> </w:t>
-            </w:r>
-            <w:proofErr w:type="spellStart"/>
-            <w:r>
-              <w:rPr>
-                <w:rFonts w:ascii="Times New Roman" w:hAnsi="Times New Roman" w:cs="Times New Roman"/>
-                <w:sz w:val="20"/>
-                <w:szCs w:val="20"/>
-              </w:rPr>
-              <w:t>mekanisme</w:t>
-            </w:r>
-            <w:proofErr w:type="spellEnd"/>
-            <w:r>
-              <w:rPr>
-                <w:rFonts w:ascii="Times New Roman" w:hAnsi="Times New Roman" w:cs="Times New Roman"/>
-                <w:sz w:val="20"/>
-                <w:szCs w:val="20"/>
-              </w:rPr>
-              <w:t xml:space="preserve"> </w:t>
-            </w:r>
-            <w:proofErr w:type="spellStart"/>
-            <w:r>
-              <w:rPr>
-                <w:rFonts w:ascii="Times New Roman" w:hAnsi="Times New Roman" w:cs="Times New Roman"/>
-                <w:sz w:val="20"/>
-                <w:szCs w:val="20"/>
-              </w:rPr>
-              <w:t>penyusunan</w:t>
-            </w:r>
-            <w:proofErr w:type="spellEnd"/>
-            <w:r>
-              <w:rPr>
-                <w:rFonts w:ascii="Times New Roman" w:hAnsi="Times New Roman" w:cs="Times New Roman"/>
-                <w:sz w:val="20"/>
-                <w:szCs w:val="20"/>
-              </w:rPr>
-              <w:t xml:space="preserve"> RPP</w:t>
-            </w:r>
+              <w:rPr>
+                <w:rFonts w:ascii="Times New Roman" w:hAnsi="Times New Roman" w:cs="Times New Roman"/>
+                <w:sz w:val="20"/>
+                <w:szCs w:val="20"/>
+              </w:rPr>
+            </w:pPr>
           </w:p>
           <w:p>
             <w:pPr>
@@ -7987,22 +7868,7 @@
           </w:p>
           <w:p>
             <w:pPr>
-              <w:pStyle w:val="ListParagraph"/>
-              <w:rPr>
-                <w:rFonts w:ascii="Times New Roman" w:hAnsi="Times New Roman" w:cs="Times New Roman"/>
-                <w:sz w:val="20"/>
-                <w:szCs w:val="20"/>
-              </w:rPr>
-            </w:pPr>
-          </w:p>
-          <w:p>
-            <w:pPr>
-              <w:pStyle w:val="ListParagraph"/>
-              <w:numPr>
-                <w:ilvl w:val="0"/>
-                <w:numId w:val="9"/>
-              </w:numPr>
-              <w:ind w:left="215" w:hanging="215"/>
+              <w:ind w:left="360"/>
               <w:rPr>
                 <w:rFonts w:ascii="Times New Roman" w:hAnsi="Times New Roman" w:cs="Times New Roman"/>
                 <w:sz w:val="20"/>
@@ -8161,12 +8027,7 @@
           </w:tcPr>
           <w:p>
             <w:pPr>
-              <w:pStyle w:val="ListParagraph"/>
-              <w:numPr>
-                <w:ilvl w:val="0"/>
-                <w:numId w:val="9"/>
-              </w:numPr>
-              <w:ind w:left="132" w:hanging="132"/>
+              <w:ind w:left="360"/>
               <w:rPr>
                 <w:rFonts w:ascii="Times New Roman" w:hAnsi="Times New Roman" w:cs="Times New Roman"/>
                 <w:sz w:val="20"/>
@@ -8337,12 +8198,7 @@
           </w:p>
           <w:p>
             <w:pPr>
-              <w:pStyle w:val="ListParagraph"/>
-              <w:numPr>
-                <w:ilvl w:val="0"/>
-                <w:numId w:val="9"/>
-              </w:numPr>
-              <w:ind w:left="132" w:hanging="132"/>
+              <w:ind w:left="360"/>
               <w:rPr>
                 <w:rFonts w:ascii="Times New Roman" w:hAnsi="Times New Roman" w:cs="Times New Roman"/>
                 <w:sz w:val="20"/>
@@ -8513,12 +8369,7 @@
           </w:p>
           <w:p>
             <w:pPr>
-              <w:pStyle w:val="ListParagraph"/>
-              <w:numPr>
-                <w:ilvl w:val="0"/>
-                <w:numId w:val="9"/>
-              </w:numPr>
-              <w:ind w:left="132" w:hanging="132"/>
+              <w:ind w:left="360"/>
               <w:rPr>
                 <w:rFonts w:ascii="Times New Roman" w:hAnsi="Times New Roman" w:cs="Times New Roman"/>
                 <w:sz w:val="20"/>
@@ -9348,6 +9199,7 @@
                 <w:sz w:val="20"/>
                 <w:szCs w:val="20"/>
               </w:rPr>
+              <w:lastRenderedPageBreak/>
               <w:t>berbasis</w:t>
             </w:r>
             <w:proofErr w:type="spellEnd"/>
@@ -9468,7 +9320,6 @@
                 <w:sz w:val="20"/>
                 <w:szCs w:val="20"/>
               </w:rPr>
-              <w:lastRenderedPageBreak/>
               <w:t>Melaksanakan</w:t>
             </w:r>
             <w:proofErr w:type="spellEnd"/>
@@ -10579,6 +10430,7 @@
                 <w:sz w:val="20"/>
                 <w:szCs w:val="20"/>
               </w:rPr>
+              <w:lastRenderedPageBreak/>
               <w:t>Mengelola</w:t>
             </w:r>
             <w:proofErr w:type="spellEnd"/>
@@ -11078,6 +10930,7 @@
                 <w:sz w:val="20"/>
                 <w:szCs w:val="20"/>
               </w:rPr>
+              <w:lastRenderedPageBreak/>
               <w:t>kompetensi</w:t>
             </w:r>
             <w:proofErr w:type="spellEnd"/>
@@ -11147,7 +11000,6 @@
                 <w:sz w:val="20"/>
                 <w:szCs w:val="20"/>
               </w:rPr>
-              <w:lastRenderedPageBreak/>
               <w:t>terpadu</w:t>
             </w:r>
             <w:proofErr w:type="spellEnd"/>
@@ -11994,6 +11846,7 @@
                 <w:sz w:val="20"/>
                 <w:szCs w:val="20"/>
               </w:rPr>
+              <w:lastRenderedPageBreak/>
               <w:t>meningkatkan</w:t>
             </w:r>
             <w:proofErr w:type="spellEnd"/>
@@ -12048,7 +11901,6 @@
                 <w:sz w:val="20"/>
                 <w:szCs w:val="20"/>
               </w:rPr>
-              <w:lastRenderedPageBreak/>
               <w:t>pembelajaran</w:t>
             </w:r>
             <w:proofErr w:type="spellEnd"/>
@@ -12551,11 +12403,7 @@
           <w:p>
             <w:pPr>
               <w:pStyle w:val="Default"/>
-              <w:numPr>
-                <w:ilvl w:val="0"/>
-                <w:numId w:val="9"/>
-              </w:numPr>
-              <w:ind w:left="220" w:hanging="278"/>
+              <w:ind w:left="360"/>
               <w:rPr>
                 <w:rFonts w:ascii="Times New Roman" w:hAnsi="Times New Roman" w:cs="Times New Roman"/>
                 <w:sz w:val="20"/>
@@ -12667,33 +12515,19 @@
           <w:p>
             <w:pPr>
               <w:pStyle w:val="Default"/>
-              <w:numPr>
-                <w:ilvl w:val="0"/>
-                <w:numId w:val="9"/>
-              </w:numPr>
-              <w:ind w:left="220" w:hanging="278"/>
+              <w:ind w:left="360"/>
               <w:rPr>
                 <w:sz w:val="22"/>
                 <w:szCs w:val="22"/>
               </w:rPr>
             </w:pPr>
-            <w:proofErr w:type="spellStart"/>
-            <w:r>
-              <w:rPr>
-                <w:rFonts w:ascii="Times New Roman" w:hAnsi="Times New Roman" w:cs="Times New Roman"/>
-                <w:sz w:val="20"/>
-                <w:szCs w:val="20"/>
-              </w:rPr>
-              <w:t>Tidak</w:t>
-            </w:r>
-            <w:proofErr w:type="spellEnd"/>
-            <w:r>
-              <w:rPr>
-                <w:rFonts w:ascii="Times New Roman" w:hAnsi="Times New Roman" w:cs="Times New Roman"/>
-                <w:sz w:val="20"/>
-                <w:szCs w:val="20"/>
-              </w:rPr>
-              <w:t xml:space="preserve"> </w:t>
+            <w:r>
+              <w:rPr>
+                <w:rFonts w:ascii="Times New Roman" w:hAnsi="Times New Roman" w:cs="Times New Roman"/>
+                <w:sz w:val="20"/>
+                <w:szCs w:val="20"/>
+              </w:rPr>
+              <w:t xml:space="preserve">Tidak </w:t>
             </w:r>
             <w:proofErr w:type="spellStart"/>
             <w:r>
@@ -12812,12 +12646,7 @@
           </w:tcPr>
           <w:p>
             <w:pPr>
-              <w:pStyle w:val="ListParagraph"/>
-              <w:numPr>
-                <w:ilvl w:val="0"/>
-                <w:numId w:val="9"/>
-              </w:numPr>
-              <w:ind w:left="122" w:hanging="122"/>
+              <w:ind w:left="360"/>
               <w:rPr>
                 <w:rFonts w:ascii="Times New Roman" w:hAnsi="Times New Roman" w:cs="Times New Roman"/>
                 <w:sz w:val="20"/>
@@ -12934,12 +12763,7 @@
           </w:p>
           <w:p>
             <w:pPr>
-              <w:pStyle w:val="ListParagraph"/>
-              <w:numPr>
-                <w:ilvl w:val="0"/>
-                <w:numId w:val="9"/>
-              </w:numPr>
-              <w:ind w:left="122" w:hanging="122"/>
+              <w:ind w:left="360"/>
               <w:rPr>
                 <w:rFonts w:ascii="Times New Roman" w:hAnsi="Times New Roman" w:cs="Times New Roman"/>
                 <w:sz w:val="20"/>
@@ -13210,6 +13034,7 @@
                 <w:sz w:val="20"/>
                 <w:szCs w:val="20"/>
               </w:rPr>
+              <w:lastRenderedPageBreak/>
               <w:t>sesuai</w:t>
             </w:r>
             <w:proofErr w:type="spellEnd"/>
@@ -13271,13 +13096,13 @@
                 <w:szCs w:val="20"/>
               </w:rPr>
             </w:pPr>
-            <w:proofErr w:type="spellStart"/>
-            <w:r>
-              <w:rPr>
-                <w:rFonts w:ascii="Times New Roman" w:hAnsi="Times New Roman" w:cs="Times New Roman"/>
-                <w:sz w:val="20"/>
-                <w:szCs w:val="20"/>
-              </w:rPr>
+            <w:r>
+              <w:rPr>
+                <w:rFonts w:ascii="Times New Roman" w:hAnsi="Times New Roman" w:cs="Times New Roman"/>
+                <w:sz w:val="20"/>
+                <w:szCs w:val="20"/>
+              </w:rPr>
+              <w:lastRenderedPageBreak/>
               <w:t>M</w:t>
             </w:r>
             <w:r>
@@ -13286,16 +13111,7 @@
                 <w:sz w:val="20"/>
                 <w:szCs w:val="20"/>
               </w:rPr>
-              <w:t>etode</w:t>
-            </w:r>
-            <w:proofErr w:type="spellEnd"/>
-            <w:r>
-              <w:rPr>
-                <w:rFonts w:ascii="Times New Roman" w:hAnsi="Times New Roman" w:cs="Times New Roman"/>
-                <w:sz w:val="20"/>
-                <w:szCs w:val="20"/>
-              </w:rPr>
-              <w:t xml:space="preserve"> </w:t>
+              <w:t xml:space="preserve">etode </w:t>
             </w:r>
             <w:proofErr w:type="spellStart"/>
             <w:r>
@@ -13346,6 +13162,7 @@
                 <w:sz w:val="20"/>
                 <w:szCs w:val="20"/>
               </w:rPr>
+              <w:lastRenderedPageBreak/>
               <w:t>sepenuhnya</w:t>
             </w:r>
             <w:proofErr w:type="spellEnd"/>
@@ -13430,23 +13247,20 @@
           <w:p>
             <w:pPr>
               <w:pStyle w:val="Default"/>
-              <w:numPr>
-                <w:ilvl w:val="0"/>
-                <w:numId w:val="9"/>
-              </w:numPr>
-              <w:ind w:left="220" w:hanging="278"/>
-              <w:rPr>
-                <w:rFonts w:ascii="Times New Roman" w:hAnsi="Times New Roman" w:cs="Times New Roman"/>
-                <w:sz w:val="20"/>
-                <w:szCs w:val="20"/>
-              </w:rPr>
-            </w:pPr>
-            <w:r>
-              <w:rPr>
-                <w:rFonts w:ascii="Times New Roman" w:hAnsi="Times New Roman" w:cs="Times New Roman"/>
-                <w:sz w:val="20"/>
-                <w:szCs w:val="20"/>
-              </w:rPr>
+              <w:ind w:left="360"/>
+              <w:rPr>
+                <w:rFonts w:ascii="Times New Roman" w:hAnsi="Times New Roman" w:cs="Times New Roman"/>
+                <w:sz w:val="20"/>
+                <w:szCs w:val="20"/>
+              </w:rPr>
+            </w:pPr>
+            <w:r>
+              <w:rPr>
+                <w:rFonts w:ascii="Times New Roman" w:hAnsi="Times New Roman" w:cs="Times New Roman"/>
+                <w:sz w:val="20"/>
+                <w:szCs w:val="20"/>
+              </w:rPr>
+              <w:lastRenderedPageBreak/>
               <w:t>Sarana da</w:t>
             </w:r>
             <w:r>
@@ -13500,6 +13314,7 @@
                 <w:sz w:val="20"/>
                 <w:szCs w:val="20"/>
               </w:rPr>
+              <w:lastRenderedPageBreak/>
               <w:t>memadai</w:t>
             </w:r>
             <w:proofErr w:type="spellEnd"/>
@@ -13526,11 +13341,7 @@
           <w:p>
             <w:pPr>
               <w:pStyle w:val="Default"/>
-              <w:numPr>
-                <w:ilvl w:val="0"/>
-                <w:numId w:val="9"/>
-              </w:numPr>
-              <w:ind w:left="220" w:hanging="278"/>
+              <w:ind w:left="360"/>
               <w:rPr>
                 <w:rFonts w:ascii="Times New Roman" w:hAnsi="Times New Roman" w:cs="Times New Roman"/>
                 <w:sz w:val="20"/>
@@ -13606,7 +13417,6 @@
                 <w:sz w:val="20"/>
                 <w:szCs w:val="20"/>
               </w:rPr>
-              <w:lastRenderedPageBreak/>
               <w:t>pembelajaran</w:t>
             </w:r>
             <w:proofErr w:type="spellEnd"/>
@@ -13655,12 +13465,7 @@
           </w:tcPr>
           <w:p>
             <w:pPr>
-              <w:pStyle w:val="ListParagraph"/>
-              <w:numPr>
-                <w:ilvl w:val="0"/>
-                <w:numId w:val="9"/>
-              </w:numPr>
-              <w:ind w:left="122" w:hanging="122"/>
+              <w:ind w:left="360"/>
               <w:rPr>
                 <w:rFonts w:ascii="Times New Roman" w:hAnsi="Times New Roman" w:cs="Times New Roman"/>
                 <w:sz w:val="20"/>
@@ -13737,6 +13542,7 @@
                 <w:sz w:val="20"/>
                 <w:szCs w:val="20"/>
               </w:rPr>
+              <w:lastRenderedPageBreak/>
               <w:t>prasana</w:t>
             </w:r>
             <w:proofErr w:type="spellEnd"/>
@@ -13765,12 +13571,7 @@
           </w:p>
           <w:p>
             <w:pPr>
-              <w:pStyle w:val="ListParagraph"/>
-              <w:numPr>
-                <w:ilvl w:val="0"/>
-                <w:numId w:val="9"/>
-              </w:numPr>
-              <w:ind w:left="122" w:hanging="122"/>
+              <w:ind w:left="360"/>
               <w:rPr>
                 <w:rFonts w:ascii="Times New Roman" w:hAnsi="Times New Roman" w:cs="Times New Roman"/>
                 <w:sz w:val="20"/>
@@ -13846,7 +13647,6 @@
                 <w:sz w:val="20"/>
                 <w:szCs w:val="20"/>
               </w:rPr>
-              <w:lastRenderedPageBreak/>
               <w:t>dalam</w:t>
             </w:r>
             <w:proofErr w:type="spellEnd"/>
@@ -15149,11 +14949,7 @@
           <w:p>
             <w:pPr>
               <w:pStyle w:val="Default"/>
-              <w:numPr>
-                <w:ilvl w:val="0"/>
-                <w:numId w:val="9"/>
-              </w:numPr>
-              <w:ind w:left="204" w:hanging="211"/>
+              <w:ind w:left="360"/>
               <w:rPr>
                 <w:rFonts w:ascii="Times New Roman" w:hAnsi="Times New Roman" w:cs="Times New Roman"/>
                 <w:sz w:val="20"/>
@@ -15291,11 +15087,7 @@
           <w:p>
             <w:pPr>
               <w:pStyle w:val="Default"/>
-              <w:numPr>
-                <w:ilvl w:val="0"/>
-                <w:numId w:val="9"/>
-              </w:numPr>
-              <w:ind w:left="204" w:hanging="211"/>
+              <w:ind w:left="360"/>
               <w:rPr>
                 <w:rFonts w:ascii="Times New Roman" w:hAnsi="Times New Roman" w:cs="Times New Roman"/>
                 <w:sz w:val="20"/>
@@ -15373,12 +15165,7 @@
           </w:tcPr>
           <w:p>
             <w:pPr>
-              <w:pStyle w:val="ListParagraph"/>
-              <w:numPr>
-                <w:ilvl w:val="0"/>
-                <w:numId w:val="9"/>
-              </w:numPr>
-              <w:ind w:left="162" w:hanging="162"/>
+              <w:ind w:left="360"/>
               <w:rPr>
                 <w:rFonts w:ascii="Times New Roman" w:hAnsi="Times New Roman" w:cs="Times New Roman"/>
                 <w:sz w:val="20"/>
@@ -15549,12 +15336,7 @@
           </w:p>
           <w:p>
             <w:pPr>
-              <w:pStyle w:val="ListParagraph"/>
-              <w:numPr>
-                <w:ilvl w:val="0"/>
-                <w:numId w:val="9"/>
-              </w:numPr>
-              <w:ind w:left="162" w:hanging="162"/>
+              <w:ind w:left="360"/>
               <w:rPr>
                 <w:rFonts w:ascii="Times New Roman" w:hAnsi="Times New Roman" w:cs="Times New Roman"/>
                 <w:sz w:val="20"/>
@@ -16005,6 +15787,7 @@
           <w:p>
             <w:pPr>
               <w:pStyle w:val="Default"/>
+              <w:ind w:left="360"/>
               <w:rPr>
                 <w:rFonts w:ascii="Times New Roman" w:hAnsi="Times New Roman" w:cs="Times New Roman"/>
                 <w:sz w:val="20"/>
@@ -16175,7 +15958,7 @@
                 <w:sz w:val="20"/>
                 <w:szCs w:val="20"/>
               </w:rPr>
-              <w:t>p</w:t>
+              <w:t>P</w:t>
             </w:r>
             <w:r>
               <w:rPr>
@@ -16533,7 +16316,6 @@
           <w:b/>
           <w:lang w:val="id-ID"/>
         </w:rPr>
-        <w:lastRenderedPageBreak/>
         <w:t xml:space="preserve">Tabel </w:t>
       </w:r>
       <w:r>
@@ -16637,17 +16419,8 @@
           <w:rFonts w:ascii="Times New Roman" w:hAnsi="Times New Roman" w:cs="Times New Roman"/>
           <w:b/>
         </w:rPr>
-        <w:t xml:space="preserve"> </w:t>
+        <w:t xml:space="preserve"> Mutu</w:t>
       </w:r>
-      <w:proofErr w:type="spellStart"/>
-      <w:r>
-        <w:rPr>
-          <w:rFonts w:ascii="Times New Roman" w:hAnsi="Times New Roman" w:cs="Times New Roman"/>
-          <w:b/>
-        </w:rPr>
-        <w:t>Mutu</w:t>
-      </w:r>
-      <w:proofErr w:type="spellEnd"/>
     </w:p>
     <w:tbl>
       <w:tblPr>
@@ -16941,19 +16714,8 @@
                 <w:sz w:val="20"/>
                 <w:szCs w:val="20"/>
               </w:rPr>
-              <w:t xml:space="preserve"> </w:t>
-            </w:r>
-            <w:proofErr w:type="spellStart"/>
-            <w:r>
-              <w:rPr>
-                <w:rFonts w:ascii="Times New Roman" w:hAnsi="Times New Roman" w:cs="Times New Roman"/>
-                <w:b/>
-                <w:sz w:val="20"/>
-                <w:szCs w:val="20"/>
-              </w:rPr>
-              <w:t>Daya</w:t>
-            </w:r>
-            <w:proofErr w:type="spellEnd"/>
+              <w:t xml:space="preserve"> Daya</w:t>
+            </w:r>
           </w:p>
         </w:tc>
       </w:tr>
@@ -18561,7 +18323,16 @@
                 <w:sz w:val="20"/>
                 <w:szCs w:val="20"/>
               </w:rPr>
-              <w:t xml:space="preserve"> RPP</w:t>
+              <w:t xml:space="preserve"> </w:t>
+            </w:r>
+            <w:r>
+              <w:rPr>
+                <w:rFonts w:ascii="Times New Roman" w:hAnsi="Times New Roman" w:cs="Times New Roman"/>
+                <w:sz w:val="20"/>
+                <w:szCs w:val="20"/>
+              </w:rPr>
+              <w:lastRenderedPageBreak/>
+              <w:t>RPP</w:t>
             </w:r>
           </w:p>
           <w:p>
@@ -18756,7 +18527,6 @@
           <w:b/>
           <w:lang w:val="id-ID"/>
         </w:rPr>
-        <w:lastRenderedPageBreak/>
         <w:t xml:space="preserve">Tabel </w:t>
       </w:r>
       <w:r>
@@ -18844,17 +18614,8 @@
           <w:rFonts w:ascii="Times New Roman" w:hAnsi="Times New Roman" w:cs="Times New Roman"/>
           <w:b/>
         </w:rPr>
-        <w:t xml:space="preserve"> </w:t>
+        <w:t xml:space="preserve"> Mutu</w:t>
       </w:r>
-      <w:proofErr w:type="spellStart"/>
-      <w:r>
-        <w:rPr>
-          <w:rFonts w:ascii="Times New Roman" w:hAnsi="Times New Roman" w:cs="Times New Roman"/>
-          <w:b/>
-        </w:rPr>
-        <w:t>Mutu</w:t>
-      </w:r>
-      <w:proofErr w:type="spellEnd"/>
     </w:p>
     <w:tbl>
       <w:tblPr>
@@ -19962,16 +19723,8 @@
               <w:rPr>
                 <w:rFonts w:ascii="Times New Roman" w:hAnsi="Times New Roman" w:cs="Times New Roman"/>
               </w:rPr>
-              <w:t xml:space="preserve"> </w:t>
-            </w:r>
-            <w:proofErr w:type="spellStart"/>
-            <w:r>
-              <w:rPr>
-                <w:rFonts w:ascii="Times New Roman" w:hAnsi="Times New Roman" w:cs="Times New Roman"/>
-              </w:rPr>
-              <w:t>Agustus</w:t>
-            </w:r>
-            <w:proofErr w:type="spellEnd"/>
+              <w:t xml:space="preserve"> Agustus</w:t>
+            </w:r>
           </w:p>
         </w:tc>
         <w:tc>
@@ -21046,17 +20799,8 @@
           <w:rFonts w:ascii="Times New Roman" w:hAnsi="Times New Roman" w:cs="Times New Roman"/>
           <w:b/>
         </w:rPr>
-        <w:t xml:space="preserve">/Audit </w:t>
+        <w:t>/Audit Mutu</w:t>
       </w:r>
-      <w:proofErr w:type="spellStart"/>
-      <w:r>
-        <w:rPr>
-          <w:rFonts w:ascii="Times New Roman" w:hAnsi="Times New Roman" w:cs="Times New Roman"/>
-          <w:b/>
-        </w:rPr>
-        <w:t>Mutu</w:t>
-      </w:r>
-      <w:proofErr w:type="spellEnd"/>
     </w:p>
     <w:tbl>
       <w:tblPr>
@@ -21906,6 +21650,232 @@
 <file path=word/numbering.xml><?xml version="1.0" encoding="utf-8"?>
 <w:numbering xmlns:wpc="http://schemas.microsoft.com/office/word/2010/wordprocessingCanvas" xmlns:cx="http://schemas.microsoft.com/office/drawing/2014/chartex" xmlns:cx1="http://schemas.microsoft.com/office/drawing/2015/9/8/chartex" xmlns:cx2="http://schemas.microsoft.com/office/drawing/2015/10/21/chartex" xmlns:cx3="http://schemas.microsoft.com/office/drawing/2016/5/9/chartex" xmlns:cx4="http://schemas.microsoft.com/office/drawing/2016/5/10/chartex" xmlns:cx5="http://schemas.microsoft.com/office/drawing/2016/5/11/chartex" xmlns:cx6="http://schemas.microsoft.com/office/drawing/2016/5/12/chartex" xmlns:cx7="http://schemas.microsoft.com/office/drawing/2016/5/13/chartex" xmlns:cx8="http://schemas.microsoft.com/office/drawing/2016/5/14/chartex" xmlns:mc="http://schemas.openxmlformats.org/markup-compatibility/2006" xmlns:aink="http://schemas.microsoft.com/office/drawing/2016/ink" xmlns:am3d="http://schemas.microsoft.com/office/drawing/2017/model3d" xmlns:o="urn:schemas-microsoft-com:office:office" xmlns:r="http://schemas.openxmlformats.org/officeDocument/2006/relationships" xmlns:m="http://schemas.openxmlformats.org/officeDocument/2006/math" xmlns:v="urn:schemas-microsoft-com:vml" xmlns:wp14="http://schemas.microsoft.com/office/word/2010/wordprocessingDrawing" xmlns:wp="http://schemas.openxmlformats.org/drawingml/2006/wordprocessingDrawing" xmlns:w10="urn:schemas-microsoft-com:office:word" xmlns:w="http://schemas.openxmlformats.org/wordprocessingml/2006/main" xmlns:w14="http://schemas.microsoft.com/office/word/2010/wordml" xmlns:w15="http://schemas.microsoft.com/office/word/2012/wordml" xmlns:w16cex="http://schemas.microsoft.com/office/word/2018/wordml/cex" xmlns:w16cid="http://schemas.microsoft.com/office/word/2016/wordml/cid" xmlns:w16="http://schemas.microsoft.com/office/word/2018/wordml" xmlns:w16sdtdh="http://schemas.microsoft.com/office/word/2020/wordml/sdtdatahash" xmlns:w16se="http://schemas.microsoft.com/office/word/2015/wordml/symex" xmlns:wpg="http://schemas.microsoft.com/office/word/2010/wordprocessingGroup" xmlns:wpi="http://schemas.microsoft.com/office/word/2010/wordprocessingInk" xmlns:wne="http://schemas.microsoft.com/office/word/2006/wordml" xmlns:wps="http://schemas.microsoft.com/office/word/2010/wordprocessingShape" mc:Ignorable="w14 w15 w16se w16cid w16 w16cex w16sdtdh wp14">
   <w:abstractNum w:abstractNumId="0" w15:restartNumberingAfterBreak="0">
+    <w:nsid w:val="00B663F0"/>
+    <w:multiLevelType w:val="hybridMultilevel"/>
+    <w:tmpl w:val="695C4554"/>
+    <w:lvl w:ilvl="0" w:tplc="38090001">
+      <w:start w:val="1"/>
+      <w:numFmt w:val="bullet"/>
+      <w:lvlText w:val=""/>
+      <w:lvlJc w:val="left"/>
+      <w:pPr>
+        <w:ind w:left="720" w:hanging="360"/>
+      </w:pPr>
+      <w:rPr>
+        <w:rFonts w:ascii="Symbol" w:hAnsi="Symbol" w:hint="default"/>
+      </w:rPr>
+    </w:lvl>
+    <w:lvl w:ilvl="1" w:tplc="38090003" w:tentative="1">
+      <w:start w:val="1"/>
+      <w:numFmt w:val="bullet"/>
+      <w:lvlText w:val="o"/>
+      <w:lvlJc w:val="left"/>
+      <w:pPr>
+        <w:ind w:left="1440" w:hanging="360"/>
+      </w:pPr>
+      <w:rPr>
+        <w:rFonts w:ascii="Courier New" w:hAnsi="Courier New" w:cs="Courier New" w:hint="default"/>
+      </w:rPr>
+    </w:lvl>
+    <w:lvl w:ilvl="2" w:tplc="38090005" w:tentative="1">
+      <w:start w:val="1"/>
+      <w:numFmt w:val="bullet"/>
+      <w:lvlText w:val=""/>
+      <w:lvlJc w:val="left"/>
+      <w:pPr>
+        <w:ind w:left="2160" w:hanging="360"/>
+      </w:pPr>
+      <w:rPr>
+        <w:rFonts w:ascii="Wingdings" w:hAnsi="Wingdings" w:hint="default"/>
+      </w:rPr>
+    </w:lvl>
+    <w:lvl w:ilvl="3" w:tplc="38090001" w:tentative="1">
+      <w:start w:val="1"/>
+      <w:numFmt w:val="bullet"/>
+      <w:lvlText w:val=""/>
+      <w:lvlJc w:val="left"/>
+      <w:pPr>
+        <w:ind w:left="2880" w:hanging="360"/>
+      </w:pPr>
+      <w:rPr>
+        <w:rFonts w:ascii="Symbol" w:hAnsi="Symbol" w:hint="default"/>
+      </w:rPr>
+    </w:lvl>
+    <w:lvl w:ilvl="4" w:tplc="38090003" w:tentative="1">
+      <w:start w:val="1"/>
+      <w:numFmt w:val="bullet"/>
+      <w:lvlText w:val="o"/>
+      <w:lvlJc w:val="left"/>
+      <w:pPr>
+        <w:ind w:left="3600" w:hanging="360"/>
+      </w:pPr>
+      <w:rPr>
+        <w:rFonts w:ascii="Courier New" w:hAnsi="Courier New" w:cs="Courier New" w:hint="default"/>
+      </w:rPr>
+    </w:lvl>
+    <w:lvl w:ilvl="5" w:tplc="38090005" w:tentative="1">
+      <w:start w:val="1"/>
+      <w:numFmt w:val="bullet"/>
+      <w:lvlText w:val=""/>
+      <w:lvlJc w:val="left"/>
+      <w:pPr>
+        <w:ind w:left="4320" w:hanging="360"/>
+      </w:pPr>
+      <w:rPr>
+        <w:rFonts w:ascii="Wingdings" w:hAnsi="Wingdings" w:hint="default"/>
+      </w:rPr>
+    </w:lvl>
+    <w:lvl w:ilvl="6" w:tplc="38090001" w:tentative="1">
+      <w:start w:val="1"/>
+      <w:numFmt w:val="bullet"/>
+      <w:lvlText w:val=""/>
+      <w:lvlJc w:val="left"/>
+      <w:pPr>
+        <w:ind w:left="5040" w:hanging="360"/>
+      </w:pPr>
+      <w:rPr>
+        <w:rFonts w:ascii="Symbol" w:hAnsi="Symbol" w:hint="default"/>
+      </w:rPr>
+    </w:lvl>
+    <w:lvl w:ilvl="7" w:tplc="38090003" w:tentative="1">
+      <w:start w:val="1"/>
+      <w:numFmt w:val="bullet"/>
+      <w:lvlText w:val="o"/>
+      <w:lvlJc w:val="left"/>
+      <w:pPr>
+        <w:ind w:left="5760" w:hanging="360"/>
+      </w:pPr>
+      <w:rPr>
+        <w:rFonts w:ascii="Courier New" w:hAnsi="Courier New" w:cs="Courier New" w:hint="default"/>
+      </w:rPr>
+    </w:lvl>
+    <w:lvl w:ilvl="8" w:tplc="38090005" w:tentative="1">
+      <w:start w:val="1"/>
+      <w:numFmt w:val="bullet"/>
+      <w:lvlText w:val=""/>
+      <w:lvlJc w:val="left"/>
+      <w:pPr>
+        <w:ind w:left="6480" w:hanging="360"/>
+      </w:pPr>
+      <w:rPr>
+        <w:rFonts w:ascii="Wingdings" w:hAnsi="Wingdings" w:hint="default"/>
+      </w:rPr>
+    </w:lvl>
+  </w:abstractNum>
+  <w:abstractNum w:abstractNumId="1" w15:restartNumberingAfterBreak="0">
+    <w:nsid w:val="028564F3"/>
+    <w:multiLevelType w:val="hybridMultilevel"/>
+    <w:tmpl w:val="372872CA"/>
+    <w:lvl w:ilvl="0" w:tplc="38090001">
+      <w:start w:val="1"/>
+      <w:numFmt w:val="bullet"/>
+      <w:lvlText w:val=""/>
+      <w:lvlJc w:val="left"/>
+      <w:pPr>
+        <w:ind w:left="720" w:hanging="360"/>
+      </w:pPr>
+      <w:rPr>
+        <w:rFonts w:ascii="Symbol" w:hAnsi="Symbol" w:hint="default"/>
+      </w:rPr>
+    </w:lvl>
+    <w:lvl w:ilvl="1" w:tplc="38090003" w:tentative="1">
+      <w:start w:val="1"/>
+      <w:numFmt w:val="bullet"/>
+      <w:lvlText w:val="o"/>
+      <w:lvlJc w:val="left"/>
+      <w:pPr>
+        <w:ind w:left="1440" w:hanging="360"/>
+      </w:pPr>
+      <w:rPr>
+        <w:rFonts w:ascii="Courier New" w:hAnsi="Courier New" w:cs="Courier New" w:hint="default"/>
+      </w:rPr>
+    </w:lvl>
+    <w:lvl w:ilvl="2" w:tplc="38090005" w:tentative="1">
+      <w:start w:val="1"/>
+      <w:numFmt w:val="bullet"/>
+      <w:lvlText w:val=""/>
+      <w:lvlJc w:val="left"/>
+      <w:pPr>
+        <w:ind w:left="2160" w:hanging="360"/>
+      </w:pPr>
+      <w:rPr>
+        <w:rFonts w:ascii="Wingdings" w:hAnsi="Wingdings" w:hint="default"/>
+      </w:rPr>
+    </w:lvl>
+    <w:lvl w:ilvl="3" w:tplc="38090001" w:tentative="1">
+      <w:start w:val="1"/>
+      <w:numFmt w:val="bullet"/>
+      <w:lvlText w:val=""/>
+      <w:lvlJc w:val="left"/>
+      <w:pPr>
+        <w:ind w:left="2880" w:hanging="360"/>
+      </w:pPr>
+      <w:rPr>
+        <w:rFonts w:ascii="Symbol" w:hAnsi="Symbol" w:hint="default"/>
+      </w:rPr>
+    </w:lvl>
+    <w:lvl w:ilvl="4" w:tplc="38090003" w:tentative="1">
+      <w:start w:val="1"/>
+      <w:numFmt w:val="bullet"/>
+      <w:lvlText w:val="o"/>
+      <w:lvlJc w:val="left"/>
+      <w:pPr>
+        <w:ind w:left="3600" w:hanging="360"/>
+      </w:pPr>
+      <w:rPr>
+        <w:rFonts w:ascii="Courier New" w:hAnsi="Courier New" w:cs="Courier New" w:hint="default"/>
+      </w:rPr>
+    </w:lvl>
+    <w:lvl w:ilvl="5" w:tplc="38090005" w:tentative="1">
+      <w:start w:val="1"/>
+      <w:numFmt w:val="bullet"/>
+      <w:lvlText w:val=""/>
+      <w:lvlJc w:val="left"/>
+      <w:pPr>
+        <w:ind w:left="4320" w:hanging="360"/>
+      </w:pPr>
+      <w:rPr>
+        <w:rFonts w:ascii="Wingdings" w:hAnsi="Wingdings" w:hint="default"/>
+      </w:rPr>
+    </w:lvl>
+    <w:lvl w:ilvl="6" w:tplc="38090001" w:tentative="1">
+      <w:start w:val="1"/>
+      <w:numFmt w:val="bullet"/>
+      <w:lvlText w:val=""/>
+      <w:lvlJc w:val="left"/>
+      <w:pPr>
+        <w:ind w:left="5040" w:hanging="360"/>
+      </w:pPr>
+      <w:rPr>
+        <w:rFonts w:ascii="Symbol" w:hAnsi="Symbol" w:hint="default"/>
+      </w:rPr>
+    </w:lvl>
+    <w:lvl w:ilvl="7" w:tplc="38090003" w:tentative="1">
+      <w:start w:val="1"/>
+      <w:numFmt w:val="bullet"/>
+      <w:lvlText w:val="o"/>
+      <w:lvlJc w:val="left"/>
+      <w:pPr>
+        <w:ind w:left="5760" w:hanging="360"/>
+      </w:pPr>
+      <w:rPr>
+        <w:rFonts w:ascii="Courier New" w:hAnsi="Courier New" w:cs="Courier New" w:hint="default"/>
+      </w:rPr>
+    </w:lvl>
+    <w:lvl w:ilvl="8" w:tplc="38090005" w:tentative="1">
+      <w:start w:val="1"/>
+      <w:numFmt w:val="bullet"/>
+      <w:lvlText w:val=""/>
+      <w:lvlJc w:val="left"/>
+      <w:pPr>
+        <w:ind w:left="6480" w:hanging="360"/>
+      </w:pPr>
+      <w:rPr>
+        <w:rFonts w:ascii="Wingdings" w:hAnsi="Wingdings" w:hint="default"/>
+      </w:rPr>
+    </w:lvl>
+  </w:abstractNum>
+  <w:abstractNum w:abstractNumId="2" w15:restartNumberingAfterBreak="0">
     <w:nsid w:val="05787C87"/>
     <w:multiLevelType w:val="multilevel"/>
     <w:tmpl w:val="498A818E"/>
@@ -22018,7 +21988,7 @@
       </w:rPr>
     </w:lvl>
   </w:abstractNum>
-  <w:abstractNum w:abstractNumId="1" w15:restartNumberingAfterBreak="0">
+  <w:abstractNum w:abstractNumId="3" w15:restartNumberingAfterBreak="0">
     <w:nsid w:val="0C6D5FA9"/>
     <w:multiLevelType w:val="multilevel"/>
     <w:tmpl w:val="44304246"/>
@@ -22131,7 +22101,7 @@
       </w:rPr>
     </w:lvl>
   </w:abstractNum>
-  <w:abstractNum w:abstractNumId="2" w15:restartNumberingAfterBreak="0">
+  <w:abstractNum w:abstractNumId="4" w15:restartNumberingAfterBreak="0">
     <w:nsid w:val="0E2A23AA"/>
     <w:multiLevelType w:val="multilevel"/>
     <w:tmpl w:val="B32AF8C4"/>
@@ -22244,7 +22214,7 @@
       </w:rPr>
     </w:lvl>
   </w:abstractNum>
-  <w:abstractNum w:abstractNumId="3" w15:restartNumberingAfterBreak="0">
+  <w:abstractNum w:abstractNumId="5" w15:restartNumberingAfterBreak="0">
     <w:nsid w:val="14A95574"/>
     <w:multiLevelType w:val="multilevel"/>
     <w:tmpl w:val="1C425644"/>
@@ -22357,7 +22327,7 @@
       </w:rPr>
     </w:lvl>
   </w:abstractNum>
-  <w:abstractNum w:abstractNumId="4" w15:restartNumberingAfterBreak="0">
+  <w:abstractNum w:abstractNumId="6" w15:restartNumberingAfterBreak="0">
     <w:nsid w:val="1930033B"/>
     <w:multiLevelType w:val="multilevel"/>
     <w:tmpl w:val="DF463AE6"/>
@@ -22478,7 +22448,7 @@
       </w:rPr>
     </w:lvl>
   </w:abstractNum>
-  <w:abstractNum w:abstractNumId="5" w15:restartNumberingAfterBreak="0">
+  <w:abstractNum w:abstractNumId="7" w15:restartNumberingAfterBreak="0">
     <w:nsid w:val="1BEA2001"/>
     <w:multiLevelType w:val="hybridMultilevel"/>
     <w:tmpl w:val="605887E0"/>
@@ -22591,7 +22561,7 @@
       </w:rPr>
     </w:lvl>
   </w:abstractNum>
-  <w:abstractNum w:abstractNumId="6" w15:restartNumberingAfterBreak="0">
+  <w:abstractNum w:abstractNumId="8" w15:restartNumberingAfterBreak="0">
     <w:nsid w:val="250E3745"/>
     <w:multiLevelType w:val="multilevel"/>
     <w:tmpl w:val="4084808A"/>
@@ -22704,7 +22674,7 @@
       </w:rPr>
     </w:lvl>
   </w:abstractNum>
-  <w:abstractNum w:abstractNumId="7" w15:restartNumberingAfterBreak="0">
+  <w:abstractNum w:abstractNumId="9" w15:restartNumberingAfterBreak="0">
     <w:nsid w:val="260A130E"/>
     <w:multiLevelType w:val="hybridMultilevel"/>
     <w:tmpl w:val="FF82E4FA"/>
@@ -22818,7 +22788,7 @@
       </w:rPr>
     </w:lvl>
   </w:abstractNum>
-  <w:abstractNum w:abstractNumId="8" w15:restartNumberingAfterBreak="0">
+  <w:abstractNum w:abstractNumId="10" w15:restartNumberingAfterBreak="0">
     <w:nsid w:val="291D7804"/>
     <w:multiLevelType w:val="multilevel"/>
     <w:tmpl w:val="DF463AE6"/>
@@ -22939,7 +22909,7 @@
       </w:rPr>
     </w:lvl>
   </w:abstractNum>
-  <w:abstractNum w:abstractNumId="9" w15:restartNumberingAfterBreak="0">
+  <w:abstractNum w:abstractNumId="11" w15:restartNumberingAfterBreak="0">
     <w:nsid w:val="35467C07"/>
     <w:multiLevelType w:val="hybridMultilevel"/>
     <w:tmpl w:val="D5A246AA"/>
@@ -23052,7 +23022,7 @@
       </w:rPr>
     </w:lvl>
   </w:abstractNum>
-  <w:abstractNum w:abstractNumId="10" w15:restartNumberingAfterBreak="0">
+  <w:abstractNum w:abstractNumId="12" w15:restartNumberingAfterBreak="0">
     <w:nsid w:val="438D3944"/>
     <w:multiLevelType w:val="multilevel"/>
     <w:tmpl w:val="6E088698"/>
@@ -23165,7 +23135,7 @@
       </w:rPr>
     </w:lvl>
   </w:abstractNum>
-  <w:abstractNum w:abstractNumId="11" w15:restartNumberingAfterBreak="0">
+  <w:abstractNum w:abstractNumId="13" w15:restartNumberingAfterBreak="0">
     <w:nsid w:val="4F3F5C2B"/>
     <w:multiLevelType w:val="multilevel"/>
     <w:tmpl w:val="5F62A358"/>
@@ -23278,7 +23248,7 @@
       </w:rPr>
     </w:lvl>
   </w:abstractNum>
-  <w:abstractNum w:abstractNumId="12" w15:restartNumberingAfterBreak="0">
+  <w:abstractNum w:abstractNumId="14" w15:restartNumberingAfterBreak="0">
     <w:nsid w:val="51DE7560"/>
     <w:multiLevelType w:val="multilevel"/>
     <w:tmpl w:val="6480066E"/>
@@ -23391,7 +23361,7 @@
       </w:rPr>
     </w:lvl>
   </w:abstractNum>
-  <w:abstractNum w:abstractNumId="13" w15:restartNumberingAfterBreak="0">
+  <w:abstractNum w:abstractNumId="15" w15:restartNumberingAfterBreak="0">
     <w:nsid w:val="5B341E39"/>
     <w:multiLevelType w:val="hybridMultilevel"/>
     <w:tmpl w:val="99829AAE"/>
@@ -23503,7 +23473,7 @@
       </w:rPr>
     </w:lvl>
   </w:abstractNum>
-  <w:abstractNum w:abstractNumId="14" w15:restartNumberingAfterBreak="0">
+  <w:abstractNum w:abstractNumId="16" w15:restartNumberingAfterBreak="0">
     <w:nsid w:val="5FCC5C7F"/>
     <w:multiLevelType w:val="multilevel"/>
     <w:tmpl w:val="6CAC6322"/>
@@ -23616,7 +23586,7 @@
       </w:rPr>
     </w:lvl>
   </w:abstractNum>
-  <w:abstractNum w:abstractNumId="15" w15:restartNumberingAfterBreak="0">
+  <w:abstractNum w:abstractNumId="17" w15:restartNumberingAfterBreak="0">
     <w:nsid w:val="60FA2992"/>
     <w:multiLevelType w:val="multilevel"/>
     <w:tmpl w:val="17E64946"/>
@@ -23729,7 +23699,7 @@
       </w:rPr>
     </w:lvl>
   </w:abstractNum>
-  <w:abstractNum w:abstractNumId="16" w15:restartNumberingAfterBreak="0">
+  <w:abstractNum w:abstractNumId="18" w15:restartNumberingAfterBreak="0">
     <w:nsid w:val="610711C1"/>
     <w:multiLevelType w:val="hybridMultilevel"/>
     <w:tmpl w:val="90A8EE16"/>
@@ -23815,7 +23785,7 @@
       </w:pPr>
     </w:lvl>
   </w:abstractNum>
-  <w:abstractNum w:abstractNumId="17" w15:restartNumberingAfterBreak="0">
+  <w:abstractNum w:abstractNumId="19" w15:restartNumberingAfterBreak="0">
     <w:nsid w:val="6A016993"/>
     <w:multiLevelType w:val="multilevel"/>
     <w:tmpl w:val="0518A606"/>
@@ -23928,7 +23898,7 @@
       </w:rPr>
     </w:lvl>
   </w:abstractNum>
-  <w:abstractNum w:abstractNumId="18" w15:restartNumberingAfterBreak="0">
+  <w:abstractNum w:abstractNumId="20" w15:restartNumberingAfterBreak="0">
     <w:nsid w:val="74094C8D"/>
     <w:multiLevelType w:val="hybridMultilevel"/>
     <w:tmpl w:val="92925494"/>
@@ -24041,7 +24011,7 @@
       </w:rPr>
     </w:lvl>
   </w:abstractNum>
-  <w:abstractNum w:abstractNumId="19" w15:restartNumberingAfterBreak="0">
+  <w:abstractNum w:abstractNumId="21" w15:restartNumberingAfterBreak="0">
     <w:nsid w:val="74BE5B9C"/>
     <w:multiLevelType w:val="multilevel"/>
     <w:tmpl w:val="5ED0C796"/>
@@ -24154,7 +24124,7 @@
       </w:rPr>
     </w:lvl>
   </w:abstractNum>
-  <w:abstractNum w:abstractNumId="20" w15:restartNumberingAfterBreak="0">
+  <w:abstractNum w:abstractNumId="22" w15:restartNumberingAfterBreak="0">
     <w:nsid w:val="760573D9"/>
     <w:multiLevelType w:val="multilevel"/>
     <w:tmpl w:val="1D5473E6"/>
@@ -24267,7 +24237,7 @@
       </w:rPr>
     </w:lvl>
   </w:abstractNum>
-  <w:abstractNum w:abstractNumId="21" w15:restartNumberingAfterBreak="0">
+  <w:abstractNum w:abstractNumId="23" w15:restartNumberingAfterBreak="0">
     <w:nsid w:val="776C2D5A"/>
     <w:multiLevelType w:val="multilevel"/>
     <w:tmpl w:val="3AF40DD4"/>
@@ -24381,70 +24351,76 @@
     </w:lvl>
   </w:abstractNum>
   <w:num w:numId="1">
+    <w:abstractNumId w:val="10"/>
+  </w:num>
+  <w:num w:numId="2">
+    <w:abstractNumId w:val="15"/>
+  </w:num>
+  <w:num w:numId="3">
+    <w:abstractNumId w:val="6"/>
+  </w:num>
+  <w:num w:numId="4">
+    <w:abstractNumId w:val="14"/>
+  </w:num>
+  <w:num w:numId="5">
+    <w:abstractNumId w:val="21"/>
+  </w:num>
+  <w:num w:numId="6">
+    <w:abstractNumId w:val="17"/>
+  </w:num>
+  <w:num w:numId="7">
+    <w:abstractNumId w:val="23"/>
+  </w:num>
+  <w:num w:numId="8">
+    <w:abstractNumId w:val="2"/>
+  </w:num>
+  <w:num w:numId="9">
+    <w:abstractNumId w:val="11"/>
+  </w:num>
+  <w:num w:numId="10">
+    <w:abstractNumId w:val="18"/>
+  </w:num>
+  <w:num w:numId="11">
+    <w:abstractNumId w:val="3"/>
+  </w:num>
+  <w:num w:numId="12">
+    <w:abstractNumId w:val="13"/>
+  </w:num>
+  <w:num w:numId="13">
+    <w:abstractNumId w:val="22"/>
+  </w:num>
+  <w:num w:numId="14">
+    <w:abstractNumId w:val="4"/>
+  </w:num>
+  <w:num w:numId="15">
+    <w:abstractNumId w:val="5"/>
+  </w:num>
+  <w:num w:numId="16">
+    <w:abstractNumId w:val="16"/>
+  </w:num>
+  <w:num w:numId="17">
+    <w:abstractNumId w:val="12"/>
+  </w:num>
+  <w:num w:numId="18">
     <w:abstractNumId w:val="8"/>
   </w:num>
-  <w:num w:numId="2">
-    <w:abstractNumId w:val="13"/>
+  <w:num w:numId="19">
+    <w:abstractNumId w:val="9"/>
   </w:num>
-  <w:num w:numId="3">
-    <w:abstractNumId w:val="4"/>
+  <w:num w:numId="20">
+    <w:abstractNumId w:val="20"/>
   </w:num>
-  <w:num w:numId="4">
-    <w:abstractNumId w:val="12"/>
+  <w:num w:numId="21">
+    <w:abstractNumId w:val="7"/>
   </w:num>
-  <w:num w:numId="5">
+  <w:num w:numId="22">
     <w:abstractNumId w:val="19"/>
   </w:num>
-  <w:num w:numId="6">
-    <w:abstractNumId w:val="15"/>
-  </w:num>
-  <w:num w:numId="7">
-    <w:abstractNumId w:val="21"/>
-  </w:num>
-  <w:num w:numId="8">
-    <w:abstractNumId w:val="0"/>
-  </w:num>
-  <w:num w:numId="9">
-    <w:abstractNumId w:val="9"/>
-  </w:num>
-  <w:num w:numId="10">
-    <w:abstractNumId w:val="16"/>
-  </w:num>
-  <w:num w:numId="11">
+  <w:num w:numId="23">
     <w:abstractNumId w:val="1"/>
   </w:num>
-  <w:num w:numId="12">
-    <w:abstractNumId w:val="11"/>
-  </w:num>
-  <w:num w:numId="13">
-    <w:abstractNumId w:val="20"/>
-  </w:num>
-  <w:num w:numId="14">
-    <w:abstractNumId w:val="2"/>
-  </w:num>
-  <w:num w:numId="15">
-    <w:abstractNumId w:val="3"/>
-  </w:num>
-  <w:num w:numId="16">
-    <w:abstractNumId w:val="14"/>
-  </w:num>
-  <w:num w:numId="17">
-    <w:abstractNumId w:val="10"/>
-  </w:num>
-  <w:num w:numId="18">
-    <w:abstractNumId w:val="6"/>
-  </w:num>
-  <w:num w:numId="19">
-    <w:abstractNumId w:val="7"/>
-  </w:num>
-  <w:num w:numId="20">
-    <w:abstractNumId w:val="18"/>
-  </w:num>
-  <w:num w:numId="21">
-    <w:abstractNumId w:val="5"/>
-  </w:num>
-  <w:num w:numId="22">
-    <w:abstractNumId w:val="17"/>
+  <w:num w:numId="24">
+    <w:abstractNumId w:val="0"/>
   </w:num>
 </w:numbering>
 </file>
@@ -24621,7 +24597,7 @@
     <w:lsdException w:name="Table Web 2" w:semiHidden="1" w:unhideWhenUsed="1"/>
     <w:lsdException w:name="Table Web 3" w:semiHidden="1" w:unhideWhenUsed="1"/>
     <w:lsdException w:name="Balloon Text" w:semiHidden="1" w:unhideWhenUsed="1"/>
-    <w:lsdException w:name="Table Grid" w:semiHidden="1" w:uiPriority="59" w:unhideWhenUsed="1"/>
+    <w:lsdException w:name="Table Grid" w:uiPriority="59"/>
     <w:lsdException w:name="Table Theme" w:semiHidden="1" w:unhideWhenUsed="1"/>
     <w:lsdException w:name="Placeholder Text" w:semiHidden="1"/>
     <w:lsdException w:name="No Spacing" w:uiPriority="1" w:qFormat="1"/>

</xml_diff>

<commit_message>
perbaiki siklus1, tambah siklus3
</commit_message>
<xml_diff>
--- a/Lampiran L-2 Contoh Pengisian Tabel SPMI.docx
+++ b/Lampiran L-2 Contoh Pengisian Tabel SPMI.docx
@@ -16290,20 +16290,6 @@
     </w:p>
     <w:p>
       <w:pPr>
-        <w:rPr>
-          <w:rFonts w:ascii="Times New Roman" w:hAnsi="Times New Roman" w:cs="Times New Roman"/>
-        </w:rPr>
-      </w:pPr>
-    </w:p>
-    <w:p>
-      <w:pPr>
-        <w:rPr>
-          <w:rFonts w:ascii="Times New Roman" w:hAnsi="Times New Roman" w:cs="Times New Roman"/>
-        </w:rPr>
-      </w:pPr>
-    </w:p>
-    <w:p>
-      <w:pPr>
         <w:jc w:val="center"/>
         <w:rPr>
           <w:rFonts w:ascii="Times New Roman" w:hAnsi="Times New Roman" w:cs="Times New Roman"/>
@@ -16316,6 +16302,7 @@
           <w:b/>
           <w:lang w:val="id-ID"/>
         </w:rPr>
+        <w:lastRenderedPageBreak/>
         <w:t xml:space="preserve">Tabel </w:t>
       </w:r>
       <w:r>
@@ -18323,16 +18310,7 @@
                 <w:sz w:val="20"/>
                 <w:szCs w:val="20"/>
               </w:rPr>
-              <w:t xml:space="preserve"> </w:t>
-            </w:r>
-            <w:r>
-              <w:rPr>
-                <w:rFonts w:ascii="Times New Roman" w:hAnsi="Times New Roman" w:cs="Times New Roman"/>
-                <w:sz w:val="20"/>
-                <w:szCs w:val="20"/>
-              </w:rPr>
-              <w:lastRenderedPageBreak/>
-              <w:t>RPP</w:t>
+              <w:t xml:space="preserve"> RPP</w:t>
             </w:r>
           </w:p>
           <w:p>
@@ -18527,6 +18505,7 @@
           <w:b/>
           <w:lang w:val="id-ID"/>
         </w:rPr>
+        <w:lastRenderedPageBreak/>
         <w:t xml:space="preserve">Tabel </w:t>
       </w:r>
       <w:r>

</xml_diff>